<commit_message>
april meeting with sy
</commit_message>
<xml_diff>
--- a/output/april-2021/Datasets Review for Project on Housing in China 2021.docx
+++ b/output/april-2021/Datasets Review for Project on Housing in China 2021.docx
@@ -47,7 +47,25 @@
           <w:sz w:val="28"/>
           <w:szCs w:val="24"/>
         </w:rPr>
-        <w:t xml:space="preserve"> Review for Project on Housing in China 2021.04</w:t>
+        <w:t xml:space="preserve"> Review for </w:t>
+      </w:r>
+      <w:r>
+        <w:rPr>
+          <w:b/>
+          <w:bCs/>
+          <w:sz w:val="28"/>
+          <w:szCs w:val="24"/>
+        </w:rPr>
+        <w:t>China’s Housing Project</w:t>
+      </w:r>
+      <w:r>
+        <w:rPr>
+          <w:b/>
+          <w:bCs/>
+          <w:sz w:val="28"/>
+          <w:szCs w:val="24"/>
+        </w:rPr>
+        <w:t xml:space="preserve"> 2021.04</w:t>
       </w:r>
     </w:p>
     <w:p>
@@ -55,16 +73,63 @@
         <w:spacing w:before="163" w:after="163" w:line="240" w:lineRule="auto"/>
         <w:ind w:firstLineChars="100" w:firstLine="280"/>
         <w:rPr>
-          <w:sz w:val="28"/>
-          <w:szCs w:val="24"/>
-        </w:rPr>
-      </w:pPr>
-      <w:r>
-        <w:rPr>
-          <w:sz w:val="28"/>
-          <w:szCs w:val="24"/>
-        </w:rPr>
-        <w:t xml:space="preserve">Cross-sectional </w:t>
+          <w:rFonts w:hint="eastAsia"/>
+          <w:sz w:val="28"/>
+          <w:szCs w:val="24"/>
+        </w:rPr>
+      </w:pPr>
+      <w:r>
+        <w:rPr>
+          <w:rFonts w:hint="eastAsia"/>
+          <w:sz w:val="28"/>
+          <w:szCs w:val="24"/>
+        </w:rPr>
+        <w:t>O</w:t>
+      </w:r>
+      <w:r>
+        <w:rPr>
+          <w:sz w:val="28"/>
+          <w:szCs w:val="24"/>
+        </w:rPr>
+        <w:t xml:space="preserve">ur motivations may remain to understand patterns of how housing wealth </w:t>
+      </w:r>
+      <w:r>
+        <w:rPr>
+          <w:sz w:val="28"/>
+          <w:szCs w:val="24"/>
+        </w:rPr>
+        <w:t>is</w:t>
+      </w:r>
+      <w:r>
+        <w:rPr>
+          <w:sz w:val="28"/>
+          <w:szCs w:val="24"/>
+        </w:rPr>
+        <w:t xml:space="preserve"> intergenerationally transmitted, and how that impacts the livelihood of adult children. </w:t>
+      </w:r>
+    </w:p>
+    <w:p>
+      <w:pPr>
+        <w:spacing w:before="163" w:after="163" w:line="240" w:lineRule="auto"/>
+        <w:ind w:firstLineChars="100" w:firstLine="280"/>
+        <w:rPr>
+          <w:sz w:val="28"/>
+          <w:szCs w:val="24"/>
+        </w:rPr>
+      </w:pPr>
+      <w:r>
+        <w:rPr>
+          <w:sz w:val="28"/>
+          <w:szCs w:val="24"/>
+        </w:rPr>
+        <w:t>Methods based on c</w:t>
+      </w:r>
+      <w:r>
+        <w:rPr>
+          <w:sz w:val="28"/>
+          <w:szCs w:val="24"/>
+        </w:rPr>
+        <w:t xml:space="preserve">ross-sectional </w:t>
       </w:r>
       <w:r>
         <w:rPr>
@@ -78,6 +143,13 @@
           <w:sz w:val="28"/>
           <w:szCs w:val="24"/>
         </w:rPr>
+        <w:t xml:space="preserve">may </w:t>
+      </w:r>
+      <w:r>
+        <w:rPr>
+          <w:sz w:val="28"/>
+          <w:szCs w:val="24"/>
+        </w:rPr>
         <w:t>still seem most realistic</w:t>
       </w:r>
       <w:r>
@@ -85,6 +157,20 @@
           <w:sz w:val="28"/>
           <w:szCs w:val="24"/>
         </w:rPr>
+        <w:t xml:space="preserve"> for this project</w:t>
+      </w:r>
+      <w:r>
+        <w:rPr>
+          <w:sz w:val="28"/>
+          <w:szCs w:val="24"/>
+        </w:rPr>
+        <w:t>, given that panel surveys have lasted only 10 years or so in China</w:t>
+      </w:r>
+      <w:r>
+        <w:rPr>
+          <w:sz w:val="28"/>
+          <w:szCs w:val="24"/>
+        </w:rPr>
         <w:t xml:space="preserve">. </w:t>
       </w:r>
       <w:r>
@@ -92,7 +178,14 @@
           <w:sz w:val="28"/>
           <w:szCs w:val="24"/>
         </w:rPr>
-        <w:t>Based on the assumption that asset information on</w:t>
+        <w:t xml:space="preserve">The table below </w:t>
+      </w:r>
+      <w:r>
+        <w:rPr>
+          <w:sz w:val="28"/>
+          <w:szCs w:val="24"/>
+        </w:rPr>
+        <w:t>compares</w:t>
       </w:r>
       <w:r>
         <w:rPr>
@@ -106,21 +199,1411 @@
           <w:sz w:val="28"/>
           <w:szCs w:val="24"/>
         </w:rPr>
-        <w:t xml:space="preserve">children </w:t>
-      </w:r>
-      <w:r>
-        <w:rPr>
-          <w:sz w:val="28"/>
-          <w:szCs w:val="24"/>
-        </w:rPr>
-        <w:t xml:space="preserve">and ideally both original and spousal parents </w:t>
-      </w:r>
-      <w:r>
-        <w:rPr>
-          <w:sz w:val="28"/>
-          <w:szCs w:val="24"/>
-        </w:rPr>
-        <w:t xml:space="preserve">are crucial, below outlines several survey datasets, from some of which relevant papers were published. </w:t>
+        <w:t xml:space="preserve">some key </w:t>
+      </w:r>
+      <w:r>
+        <w:rPr>
+          <w:sz w:val="28"/>
+          <w:szCs w:val="24"/>
+        </w:rPr>
+        <w:t xml:space="preserve">aspects </w:t>
+      </w:r>
+      <w:r>
+        <w:rPr>
+          <w:sz w:val="28"/>
+          <w:szCs w:val="24"/>
+        </w:rPr>
+        <w:t xml:space="preserve">of data availability </w:t>
+      </w:r>
+      <w:r>
+        <w:rPr>
+          <w:sz w:val="28"/>
+          <w:szCs w:val="24"/>
+        </w:rPr>
+        <w:t xml:space="preserve">in </w:t>
+      </w:r>
+      <w:r>
+        <w:rPr>
+          <w:sz w:val="28"/>
+          <w:szCs w:val="24"/>
+        </w:rPr>
+        <w:t xml:space="preserve">several </w:t>
+      </w:r>
+      <w:r>
+        <w:rPr>
+          <w:sz w:val="28"/>
+          <w:szCs w:val="24"/>
+        </w:rPr>
+        <w:t xml:space="preserve">candidate survey </w:t>
+      </w:r>
+      <w:r>
+        <w:rPr>
+          <w:sz w:val="28"/>
+          <w:szCs w:val="24"/>
+        </w:rPr>
+        <w:t>datasets</w:t>
+      </w:r>
+      <w:r>
+        <w:rPr>
+          <w:sz w:val="28"/>
+          <w:szCs w:val="24"/>
+        </w:rPr>
+        <w:t>.</w:t>
+      </w:r>
+      <w:r>
+        <w:rPr>
+          <w:sz w:val="28"/>
+          <w:szCs w:val="24"/>
+        </w:rPr>
+        <w:t xml:space="preserve"> </w:t>
+      </w:r>
+    </w:p>
+    <w:tbl>
+      <w:tblPr>
+        <w:tblW w:w="9340" w:type="dxa"/>
+        <w:tblBorders>
+          <w:top w:val="single" w:sz="4" w:space="0" w:color="auto"/>
+          <w:left w:val="single" w:sz="4" w:space="0" w:color="auto"/>
+          <w:bottom w:val="single" w:sz="4" w:space="0" w:color="auto"/>
+          <w:right w:val="single" w:sz="4" w:space="0" w:color="auto"/>
+          <w:insideH w:val="single" w:sz="4" w:space="0" w:color="auto"/>
+          <w:insideV w:val="single" w:sz="4" w:space="0" w:color="auto"/>
+        </w:tblBorders>
+        <w:tblLook w:val="04A0" w:firstRow="1" w:lastRow="0" w:firstColumn="1" w:lastColumn="0" w:noHBand="0" w:noVBand="1"/>
+      </w:tblPr>
+      <w:tblGrid>
+        <w:gridCol w:w="4540"/>
+        <w:gridCol w:w="1163"/>
+        <w:gridCol w:w="963"/>
+        <w:gridCol w:w="960"/>
+        <w:gridCol w:w="960"/>
+        <w:gridCol w:w="960"/>
+      </w:tblGrid>
+      <w:tr>
+        <w:trPr>
+          <w:trHeight w:val="276"/>
+        </w:trPr>
+        <w:tc>
+          <w:tcPr>
+            <w:tcW w:w="4540" w:type="dxa"/>
+            <w:shd w:val="clear" w:color="auto" w:fill="auto"/>
+            <w:noWrap/>
+            <w:vAlign w:val="center"/>
+            <w:hideMark/>
+          </w:tcPr>
+          <w:p>
+            <w:pPr>
+              <w:spacing w:line="240" w:lineRule="auto"/>
+              <w:jc w:val="left"/>
+              <w:rPr>
+                <w:rFonts w:eastAsia="等线"/>
+                <w:color w:val="000000"/>
+                <w:kern w:val="0"/>
+                <w:szCs w:val="24"/>
+              </w:rPr>
+            </w:pPr>
+            <w:r>
+              <w:rPr>
+                <w:rFonts w:eastAsia="等线"/>
+                <w:color w:val="000000"/>
+                <w:kern w:val="0"/>
+                <w:szCs w:val="24"/>
+              </w:rPr>
+              <w:t>Available?</w:t>
+            </w:r>
+          </w:p>
+        </w:tc>
+        <w:tc>
+          <w:tcPr>
+            <w:tcW w:w="960" w:type="dxa"/>
+            <w:shd w:val="clear" w:color="auto" w:fill="auto"/>
+            <w:noWrap/>
+            <w:vAlign w:val="center"/>
+            <w:hideMark/>
+          </w:tcPr>
+          <w:p>
+            <w:pPr>
+              <w:spacing w:line="240" w:lineRule="auto"/>
+              <w:jc w:val="left"/>
+              <w:rPr>
+                <w:rFonts w:eastAsia="等线"/>
+                <w:color w:val="000000"/>
+                <w:kern w:val="0"/>
+                <w:szCs w:val="24"/>
+              </w:rPr>
+            </w:pPr>
+            <w:r>
+              <w:rPr>
+                <w:rFonts w:eastAsia="等线"/>
+                <w:color w:val="000000"/>
+                <w:kern w:val="0"/>
+                <w:szCs w:val="24"/>
+              </w:rPr>
+              <w:t>CHARLS</w:t>
+            </w:r>
+          </w:p>
+        </w:tc>
+        <w:tc>
+          <w:tcPr>
+            <w:tcW w:w="960" w:type="dxa"/>
+            <w:shd w:val="clear" w:color="auto" w:fill="auto"/>
+            <w:noWrap/>
+            <w:vAlign w:val="center"/>
+            <w:hideMark/>
+          </w:tcPr>
+          <w:p>
+            <w:pPr>
+              <w:spacing w:line="240" w:lineRule="auto"/>
+              <w:jc w:val="left"/>
+              <w:rPr>
+                <w:rFonts w:eastAsia="等线"/>
+                <w:color w:val="000000"/>
+                <w:kern w:val="0"/>
+                <w:szCs w:val="24"/>
+              </w:rPr>
+            </w:pPr>
+            <w:r>
+              <w:rPr>
+                <w:rFonts w:eastAsia="等线"/>
+                <w:color w:val="000000"/>
+                <w:kern w:val="0"/>
+                <w:szCs w:val="24"/>
+              </w:rPr>
+              <w:t xml:space="preserve">FYRST </w:t>
+            </w:r>
+          </w:p>
+        </w:tc>
+        <w:tc>
+          <w:tcPr>
+            <w:tcW w:w="960" w:type="dxa"/>
+            <w:shd w:val="clear" w:color="auto" w:fill="auto"/>
+            <w:noWrap/>
+            <w:vAlign w:val="center"/>
+            <w:hideMark/>
+          </w:tcPr>
+          <w:p>
+            <w:pPr>
+              <w:spacing w:line="240" w:lineRule="auto"/>
+              <w:jc w:val="left"/>
+              <w:rPr>
+                <w:rFonts w:eastAsia="等线"/>
+                <w:color w:val="000000"/>
+                <w:kern w:val="0"/>
+                <w:szCs w:val="24"/>
+              </w:rPr>
+            </w:pPr>
+            <w:r>
+              <w:rPr>
+                <w:rFonts w:eastAsia="等线"/>
+                <w:color w:val="000000"/>
+                <w:kern w:val="0"/>
+                <w:szCs w:val="24"/>
+              </w:rPr>
+              <w:t>CHFS</w:t>
+            </w:r>
+          </w:p>
+        </w:tc>
+        <w:tc>
+          <w:tcPr>
+            <w:tcW w:w="960" w:type="dxa"/>
+            <w:shd w:val="clear" w:color="auto" w:fill="auto"/>
+            <w:noWrap/>
+            <w:vAlign w:val="center"/>
+            <w:hideMark/>
+          </w:tcPr>
+          <w:p>
+            <w:pPr>
+              <w:spacing w:line="240" w:lineRule="auto"/>
+              <w:jc w:val="left"/>
+              <w:rPr>
+                <w:rFonts w:eastAsia="等线"/>
+                <w:color w:val="000000"/>
+                <w:kern w:val="0"/>
+                <w:szCs w:val="24"/>
+              </w:rPr>
+            </w:pPr>
+            <w:r>
+              <w:rPr>
+                <w:rFonts w:eastAsia="等线"/>
+                <w:color w:val="000000"/>
+                <w:kern w:val="0"/>
+                <w:szCs w:val="24"/>
+              </w:rPr>
+              <w:t>CFPS</w:t>
+            </w:r>
+          </w:p>
+        </w:tc>
+        <w:tc>
+          <w:tcPr>
+            <w:tcW w:w="960" w:type="dxa"/>
+            <w:shd w:val="clear" w:color="auto" w:fill="auto"/>
+            <w:noWrap/>
+            <w:vAlign w:val="center"/>
+            <w:hideMark/>
+          </w:tcPr>
+          <w:p>
+            <w:pPr>
+              <w:spacing w:line="240" w:lineRule="auto"/>
+              <w:jc w:val="left"/>
+              <w:rPr>
+                <w:rFonts w:eastAsia="等线"/>
+                <w:color w:val="000000"/>
+                <w:kern w:val="0"/>
+                <w:szCs w:val="24"/>
+              </w:rPr>
+            </w:pPr>
+            <w:r>
+              <w:rPr>
+                <w:rFonts w:eastAsia="等线"/>
+                <w:color w:val="000000"/>
+                <w:kern w:val="0"/>
+                <w:szCs w:val="24"/>
+              </w:rPr>
+              <w:t>CGSS</w:t>
+            </w:r>
+          </w:p>
+        </w:tc>
+      </w:tr>
+      <w:tr>
+        <w:trPr>
+          <w:trHeight w:val="276"/>
+        </w:trPr>
+        <w:tc>
+          <w:tcPr>
+            <w:tcW w:w="4540" w:type="dxa"/>
+            <w:shd w:val="clear" w:color="auto" w:fill="auto"/>
+            <w:noWrap/>
+            <w:vAlign w:val="center"/>
+            <w:hideMark/>
+          </w:tcPr>
+          <w:p>
+            <w:pPr>
+              <w:spacing w:line="240" w:lineRule="auto"/>
+              <w:jc w:val="left"/>
+              <w:rPr>
+                <w:rFonts w:eastAsia="等线"/>
+                <w:color w:val="000000"/>
+                <w:kern w:val="0"/>
+                <w:szCs w:val="24"/>
+              </w:rPr>
+            </w:pPr>
+            <w:r>
+              <w:rPr>
+                <w:rFonts w:eastAsia="等线"/>
+                <w:color w:val="000000"/>
+                <w:kern w:val="0"/>
+                <w:szCs w:val="24"/>
+              </w:rPr>
+              <w:t>Respondent Parental SES (</w:t>
+            </w:r>
+            <w:r>
+              <w:rPr>
+                <w:rFonts w:eastAsia="等线"/>
+                <w:color w:val="000000"/>
+                <w:kern w:val="0"/>
+                <w:szCs w:val="24"/>
+              </w:rPr>
+              <w:t>e.g.,</w:t>
+            </w:r>
+            <w:r>
+              <w:rPr>
+                <w:rFonts w:eastAsia="等线"/>
+                <w:color w:val="000000"/>
+                <w:kern w:val="0"/>
+                <w:szCs w:val="24"/>
+              </w:rPr>
+              <w:t xml:space="preserve"> education)</w:t>
+            </w:r>
+          </w:p>
+        </w:tc>
+        <w:tc>
+          <w:tcPr>
+            <w:tcW w:w="960" w:type="dxa"/>
+            <w:shd w:val="clear" w:color="auto" w:fill="auto"/>
+            <w:noWrap/>
+            <w:vAlign w:val="center"/>
+            <w:hideMark/>
+          </w:tcPr>
+          <w:p>
+            <w:pPr>
+              <w:spacing w:line="240" w:lineRule="auto"/>
+              <w:jc w:val="left"/>
+              <w:rPr>
+                <w:rFonts w:eastAsia="等线"/>
+                <w:color w:val="000000"/>
+                <w:kern w:val="0"/>
+                <w:szCs w:val="24"/>
+              </w:rPr>
+            </w:pPr>
+            <w:r>
+              <w:rPr>
+                <w:rFonts w:ascii="等线" w:eastAsia="等线" w:hAnsi="等线" w:hint="eastAsia"/>
+                <w:color w:val="000000"/>
+                <w:kern w:val="0"/>
+                <w:szCs w:val="24"/>
+              </w:rPr>
+              <w:t>√</w:t>
+            </w:r>
+          </w:p>
+        </w:tc>
+        <w:tc>
+          <w:tcPr>
+            <w:tcW w:w="960" w:type="dxa"/>
+            <w:shd w:val="clear" w:color="auto" w:fill="auto"/>
+            <w:noWrap/>
+            <w:vAlign w:val="center"/>
+            <w:hideMark/>
+          </w:tcPr>
+          <w:p>
+            <w:pPr>
+              <w:spacing w:line="240" w:lineRule="auto"/>
+              <w:jc w:val="left"/>
+              <w:rPr>
+                <w:rFonts w:eastAsia="等线"/>
+                <w:color w:val="000000"/>
+                <w:kern w:val="0"/>
+                <w:szCs w:val="24"/>
+              </w:rPr>
+            </w:pPr>
+            <w:r>
+              <w:rPr>
+                <w:rFonts w:ascii="等线" w:eastAsia="等线" w:hAnsi="等线" w:hint="eastAsia"/>
+                <w:color w:val="000000"/>
+                <w:kern w:val="0"/>
+                <w:szCs w:val="24"/>
+              </w:rPr>
+              <w:t>√</w:t>
+            </w:r>
+          </w:p>
+        </w:tc>
+        <w:tc>
+          <w:tcPr>
+            <w:tcW w:w="960" w:type="dxa"/>
+            <w:shd w:val="clear" w:color="auto" w:fill="auto"/>
+            <w:noWrap/>
+            <w:vAlign w:val="center"/>
+            <w:hideMark/>
+          </w:tcPr>
+          <w:p>
+            <w:pPr>
+              <w:spacing w:line="240" w:lineRule="auto"/>
+              <w:jc w:val="left"/>
+              <w:rPr>
+                <w:rFonts w:eastAsia="等线"/>
+                <w:color w:val="000000"/>
+                <w:kern w:val="0"/>
+                <w:szCs w:val="24"/>
+              </w:rPr>
+            </w:pPr>
+            <w:r>
+              <w:rPr>
+                <w:rFonts w:ascii="等线" w:eastAsia="等线" w:hAnsi="等线" w:hint="eastAsia"/>
+                <w:color w:val="000000"/>
+                <w:kern w:val="0"/>
+                <w:szCs w:val="24"/>
+              </w:rPr>
+              <w:t>√</w:t>
+            </w:r>
+          </w:p>
+        </w:tc>
+        <w:tc>
+          <w:tcPr>
+            <w:tcW w:w="960" w:type="dxa"/>
+            <w:shd w:val="clear" w:color="auto" w:fill="auto"/>
+            <w:noWrap/>
+            <w:vAlign w:val="center"/>
+            <w:hideMark/>
+          </w:tcPr>
+          <w:p>
+            <w:pPr>
+              <w:spacing w:line="240" w:lineRule="auto"/>
+              <w:jc w:val="left"/>
+              <w:rPr>
+                <w:rFonts w:eastAsia="等线"/>
+                <w:color w:val="000000"/>
+                <w:kern w:val="0"/>
+                <w:szCs w:val="24"/>
+              </w:rPr>
+            </w:pPr>
+            <w:r>
+              <w:rPr>
+                <w:rFonts w:ascii="等线" w:eastAsia="等线" w:hAnsi="等线" w:hint="eastAsia"/>
+                <w:color w:val="000000"/>
+                <w:kern w:val="0"/>
+                <w:szCs w:val="24"/>
+              </w:rPr>
+              <w:t>√</w:t>
+            </w:r>
+          </w:p>
+        </w:tc>
+        <w:tc>
+          <w:tcPr>
+            <w:tcW w:w="960" w:type="dxa"/>
+            <w:shd w:val="clear" w:color="auto" w:fill="auto"/>
+            <w:noWrap/>
+            <w:vAlign w:val="center"/>
+            <w:hideMark/>
+          </w:tcPr>
+          <w:p>
+            <w:pPr>
+              <w:spacing w:line="240" w:lineRule="auto"/>
+              <w:jc w:val="left"/>
+              <w:rPr>
+                <w:rFonts w:eastAsia="等线"/>
+                <w:color w:val="000000"/>
+                <w:kern w:val="0"/>
+                <w:szCs w:val="24"/>
+              </w:rPr>
+            </w:pPr>
+            <w:r>
+              <w:rPr>
+                <w:rFonts w:ascii="等线" w:eastAsia="等线" w:hAnsi="等线" w:hint="eastAsia"/>
+                <w:color w:val="000000"/>
+                <w:kern w:val="0"/>
+                <w:szCs w:val="24"/>
+              </w:rPr>
+              <w:t>√</w:t>
+            </w:r>
+          </w:p>
+        </w:tc>
+      </w:tr>
+      <w:tr>
+        <w:trPr>
+          <w:trHeight w:val="276"/>
+        </w:trPr>
+        <w:tc>
+          <w:tcPr>
+            <w:tcW w:w="4540" w:type="dxa"/>
+            <w:shd w:val="clear" w:color="auto" w:fill="auto"/>
+            <w:noWrap/>
+            <w:vAlign w:val="center"/>
+            <w:hideMark/>
+          </w:tcPr>
+          <w:p>
+            <w:pPr>
+              <w:spacing w:line="240" w:lineRule="auto"/>
+              <w:jc w:val="left"/>
+              <w:rPr>
+                <w:rFonts w:eastAsia="等线"/>
+                <w:color w:val="000000"/>
+                <w:kern w:val="0"/>
+                <w:szCs w:val="24"/>
+              </w:rPr>
+            </w:pPr>
+            <w:r>
+              <w:rPr>
+                <w:rFonts w:eastAsia="等线"/>
+                <w:color w:val="000000"/>
+                <w:kern w:val="0"/>
+                <w:szCs w:val="24"/>
+              </w:rPr>
+              <w:t>Respondent Parental homeownership</w:t>
+            </w:r>
+          </w:p>
+        </w:tc>
+        <w:tc>
+          <w:tcPr>
+            <w:tcW w:w="960" w:type="dxa"/>
+            <w:shd w:val="clear" w:color="auto" w:fill="auto"/>
+            <w:noWrap/>
+            <w:vAlign w:val="center"/>
+            <w:hideMark/>
+          </w:tcPr>
+          <w:p>
+            <w:pPr>
+              <w:spacing w:line="240" w:lineRule="auto"/>
+              <w:jc w:val="left"/>
+              <w:rPr>
+                <w:rFonts w:eastAsia="等线"/>
+                <w:color w:val="000000"/>
+                <w:kern w:val="0"/>
+                <w:szCs w:val="24"/>
+              </w:rPr>
+            </w:pPr>
+            <w:r>
+              <w:rPr>
+                <w:rFonts w:ascii="等线" w:eastAsia="等线" w:hAnsi="等线" w:hint="eastAsia"/>
+                <w:color w:val="000000"/>
+                <w:kern w:val="0"/>
+                <w:szCs w:val="24"/>
+              </w:rPr>
+              <w:t>√</w:t>
+            </w:r>
+          </w:p>
+        </w:tc>
+        <w:tc>
+          <w:tcPr>
+            <w:tcW w:w="960" w:type="dxa"/>
+            <w:shd w:val="clear" w:color="auto" w:fill="auto"/>
+            <w:noWrap/>
+            <w:vAlign w:val="center"/>
+            <w:hideMark/>
+          </w:tcPr>
+          <w:p>
+            <w:pPr>
+              <w:spacing w:line="240" w:lineRule="auto"/>
+              <w:jc w:val="left"/>
+              <w:rPr>
+                <w:rFonts w:eastAsia="等线"/>
+                <w:color w:val="000000"/>
+                <w:kern w:val="0"/>
+                <w:szCs w:val="24"/>
+              </w:rPr>
+            </w:pPr>
+            <w:r>
+              <w:rPr>
+                <w:rFonts w:ascii="等线" w:eastAsia="等线" w:hAnsi="等线" w:hint="eastAsia"/>
+                <w:color w:val="000000"/>
+                <w:kern w:val="0"/>
+                <w:szCs w:val="24"/>
+              </w:rPr>
+              <w:t>√</w:t>
+            </w:r>
+          </w:p>
+        </w:tc>
+        <w:tc>
+          <w:tcPr>
+            <w:tcW w:w="960" w:type="dxa"/>
+            <w:shd w:val="clear" w:color="auto" w:fill="auto"/>
+            <w:noWrap/>
+            <w:vAlign w:val="center"/>
+            <w:hideMark/>
+          </w:tcPr>
+          <w:p>
+            <w:pPr>
+              <w:spacing w:line="240" w:lineRule="auto"/>
+              <w:jc w:val="left"/>
+              <w:rPr>
+                <w:rFonts w:eastAsia="等线"/>
+                <w:color w:val="000000"/>
+                <w:kern w:val="0"/>
+                <w:szCs w:val="24"/>
+              </w:rPr>
+            </w:pPr>
+          </w:p>
+        </w:tc>
+        <w:tc>
+          <w:tcPr>
+            <w:tcW w:w="960" w:type="dxa"/>
+            <w:shd w:val="clear" w:color="auto" w:fill="auto"/>
+            <w:noWrap/>
+            <w:vAlign w:val="center"/>
+            <w:hideMark/>
+          </w:tcPr>
+          <w:p>
+            <w:pPr>
+              <w:spacing w:line="240" w:lineRule="auto"/>
+              <w:jc w:val="left"/>
+              <w:rPr>
+                <w:rFonts w:eastAsia="Times New Roman"/>
+                <w:kern w:val="0"/>
+                <w:szCs w:val="24"/>
+              </w:rPr>
+            </w:pPr>
+          </w:p>
+        </w:tc>
+        <w:tc>
+          <w:tcPr>
+            <w:tcW w:w="960" w:type="dxa"/>
+            <w:shd w:val="clear" w:color="auto" w:fill="auto"/>
+            <w:noWrap/>
+            <w:vAlign w:val="center"/>
+            <w:hideMark/>
+          </w:tcPr>
+          <w:p>
+            <w:pPr>
+              <w:spacing w:line="240" w:lineRule="auto"/>
+              <w:jc w:val="left"/>
+              <w:rPr>
+                <w:rFonts w:eastAsia="Times New Roman"/>
+                <w:kern w:val="0"/>
+                <w:szCs w:val="24"/>
+              </w:rPr>
+            </w:pPr>
+          </w:p>
+        </w:tc>
+      </w:tr>
+      <w:tr>
+        <w:trPr>
+          <w:trHeight w:val="276"/>
+        </w:trPr>
+        <w:tc>
+          <w:tcPr>
+            <w:tcW w:w="4540" w:type="dxa"/>
+            <w:shd w:val="clear" w:color="auto" w:fill="auto"/>
+            <w:noWrap/>
+            <w:vAlign w:val="center"/>
+            <w:hideMark/>
+          </w:tcPr>
+          <w:p>
+            <w:pPr>
+              <w:spacing w:line="240" w:lineRule="auto"/>
+              <w:jc w:val="left"/>
+              <w:rPr>
+                <w:rFonts w:eastAsia="等线"/>
+                <w:color w:val="000000"/>
+                <w:kern w:val="0"/>
+                <w:szCs w:val="24"/>
+              </w:rPr>
+            </w:pPr>
+            <w:r>
+              <w:rPr>
+                <w:rFonts w:eastAsia="等线"/>
+                <w:color w:val="000000"/>
+                <w:kern w:val="0"/>
+                <w:szCs w:val="24"/>
+              </w:rPr>
+              <w:t xml:space="preserve">Respondent Parental </w:t>
+            </w:r>
+            <w:r>
+              <w:rPr>
+                <w:rFonts w:eastAsia="等线" w:hint="eastAsia"/>
+                <w:color w:val="000000"/>
+                <w:kern w:val="0"/>
+                <w:szCs w:val="24"/>
+              </w:rPr>
+              <w:t>assets</w:t>
+            </w:r>
+            <w:r>
+              <w:rPr>
+                <w:rFonts w:eastAsia="等线"/>
+                <w:color w:val="000000"/>
+                <w:kern w:val="0"/>
+                <w:szCs w:val="24"/>
+              </w:rPr>
+              <w:t xml:space="preserve"> and </w:t>
+            </w:r>
+            <w:r>
+              <w:rPr>
+                <w:rFonts w:eastAsia="等线"/>
+                <w:color w:val="000000"/>
+                <w:kern w:val="0"/>
+                <w:szCs w:val="24"/>
+              </w:rPr>
+              <w:t>net worth</w:t>
+            </w:r>
+          </w:p>
+        </w:tc>
+        <w:tc>
+          <w:tcPr>
+            <w:tcW w:w="960" w:type="dxa"/>
+            <w:shd w:val="clear" w:color="auto" w:fill="auto"/>
+            <w:noWrap/>
+            <w:vAlign w:val="center"/>
+            <w:hideMark/>
+          </w:tcPr>
+          <w:p>
+            <w:pPr>
+              <w:spacing w:line="240" w:lineRule="auto"/>
+              <w:jc w:val="left"/>
+              <w:rPr>
+                <w:rFonts w:eastAsia="等线"/>
+                <w:color w:val="000000"/>
+                <w:kern w:val="0"/>
+                <w:szCs w:val="24"/>
+              </w:rPr>
+            </w:pPr>
+            <w:r>
+              <w:rPr>
+                <w:rFonts w:ascii="等线" w:eastAsia="等线" w:hAnsi="等线" w:hint="eastAsia"/>
+                <w:color w:val="000000"/>
+                <w:kern w:val="0"/>
+                <w:szCs w:val="24"/>
+              </w:rPr>
+              <w:t>√</w:t>
+            </w:r>
+          </w:p>
+        </w:tc>
+        <w:tc>
+          <w:tcPr>
+            <w:tcW w:w="960" w:type="dxa"/>
+            <w:shd w:val="clear" w:color="auto" w:fill="auto"/>
+            <w:noWrap/>
+            <w:vAlign w:val="center"/>
+            <w:hideMark/>
+          </w:tcPr>
+          <w:p>
+            <w:pPr>
+              <w:spacing w:line="240" w:lineRule="auto"/>
+              <w:jc w:val="left"/>
+              <w:rPr>
+                <w:rFonts w:eastAsia="等线"/>
+                <w:color w:val="000000"/>
+                <w:kern w:val="0"/>
+                <w:szCs w:val="24"/>
+              </w:rPr>
+            </w:pPr>
+          </w:p>
+        </w:tc>
+        <w:tc>
+          <w:tcPr>
+            <w:tcW w:w="960" w:type="dxa"/>
+            <w:shd w:val="clear" w:color="auto" w:fill="auto"/>
+            <w:noWrap/>
+            <w:vAlign w:val="center"/>
+            <w:hideMark/>
+          </w:tcPr>
+          <w:p>
+            <w:pPr>
+              <w:spacing w:line="240" w:lineRule="auto"/>
+              <w:jc w:val="left"/>
+              <w:rPr>
+                <w:rFonts w:eastAsia="Times New Roman"/>
+                <w:kern w:val="0"/>
+                <w:szCs w:val="24"/>
+              </w:rPr>
+            </w:pPr>
+          </w:p>
+        </w:tc>
+        <w:tc>
+          <w:tcPr>
+            <w:tcW w:w="960" w:type="dxa"/>
+            <w:shd w:val="clear" w:color="auto" w:fill="auto"/>
+            <w:noWrap/>
+            <w:vAlign w:val="center"/>
+            <w:hideMark/>
+          </w:tcPr>
+          <w:p>
+            <w:pPr>
+              <w:spacing w:line="240" w:lineRule="auto"/>
+              <w:jc w:val="left"/>
+              <w:rPr>
+                <w:rFonts w:eastAsia="Times New Roman"/>
+                <w:kern w:val="0"/>
+                <w:szCs w:val="24"/>
+              </w:rPr>
+            </w:pPr>
+          </w:p>
+        </w:tc>
+        <w:tc>
+          <w:tcPr>
+            <w:tcW w:w="960" w:type="dxa"/>
+            <w:shd w:val="clear" w:color="auto" w:fill="auto"/>
+            <w:noWrap/>
+            <w:vAlign w:val="center"/>
+            <w:hideMark/>
+          </w:tcPr>
+          <w:p>
+            <w:pPr>
+              <w:spacing w:line="240" w:lineRule="auto"/>
+              <w:jc w:val="left"/>
+              <w:rPr>
+                <w:rFonts w:eastAsia="Times New Roman"/>
+                <w:kern w:val="0"/>
+                <w:szCs w:val="24"/>
+              </w:rPr>
+            </w:pPr>
+          </w:p>
+        </w:tc>
+      </w:tr>
+      <w:tr>
+        <w:trPr>
+          <w:trHeight w:val="276"/>
+        </w:trPr>
+        <w:tc>
+          <w:tcPr>
+            <w:tcW w:w="4540" w:type="dxa"/>
+            <w:shd w:val="clear" w:color="auto" w:fill="auto"/>
+            <w:noWrap/>
+            <w:vAlign w:val="center"/>
+            <w:hideMark/>
+          </w:tcPr>
+          <w:p>
+            <w:pPr>
+              <w:spacing w:line="240" w:lineRule="auto"/>
+              <w:jc w:val="left"/>
+              <w:rPr>
+                <w:rFonts w:eastAsia="等线"/>
+                <w:color w:val="000000"/>
+                <w:kern w:val="0"/>
+                <w:szCs w:val="24"/>
+              </w:rPr>
+            </w:pPr>
+            <w:r>
+              <w:rPr>
+                <w:rFonts w:eastAsia="等线"/>
+                <w:color w:val="000000"/>
+                <w:kern w:val="0"/>
+                <w:szCs w:val="24"/>
+              </w:rPr>
+              <w:t>Spousal Parental SES (</w:t>
+            </w:r>
+            <w:r>
+              <w:rPr>
+                <w:rFonts w:eastAsia="等线"/>
+                <w:color w:val="000000"/>
+                <w:kern w:val="0"/>
+                <w:szCs w:val="24"/>
+              </w:rPr>
+              <w:t>e.g.,</w:t>
+            </w:r>
+            <w:r>
+              <w:rPr>
+                <w:rFonts w:eastAsia="等线"/>
+                <w:color w:val="000000"/>
+                <w:kern w:val="0"/>
+                <w:szCs w:val="24"/>
+              </w:rPr>
+              <w:t xml:space="preserve"> education)</w:t>
+            </w:r>
+          </w:p>
+        </w:tc>
+        <w:tc>
+          <w:tcPr>
+            <w:tcW w:w="960" w:type="dxa"/>
+            <w:shd w:val="clear" w:color="auto" w:fill="auto"/>
+            <w:noWrap/>
+            <w:vAlign w:val="center"/>
+            <w:hideMark/>
+          </w:tcPr>
+          <w:p>
+            <w:pPr>
+              <w:spacing w:line="240" w:lineRule="auto"/>
+              <w:jc w:val="left"/>
+              <w:rPr>
+                <w:rFonts w:eastAsia="等线"/>
+                <w:color w:val="000000"/>
+                <w:kern w:val="0"/>
+                <w:szCs w:val="24"/>
+              </w:rPr>
+            </w:pPr>
+          </w:p>
+        </w:tc>
+        <w:tc>
+          <w:tcPr>
+            <w:tcW w:w="960" w:type="dxa"/>
+            <w:shd w:val="clear" w:color="auto" w:fill="auto"/>
+            <w:noWrap/>
+            <w:vAlign w:val="center"/>
+            <w:hideMark/>
+          </w:tcPr>
+          <w:p>
+            <w:pPr>
+              <w:spacing w:line="240" w:lineRule="auto"/>
+              <w:jc w:val="left"/>
+              <w:rPr>
+                <w:rFonts w:eastAsia="等线"/>
+                <w:color w:val="000000"/>
+                <w:kern w:val="0"/>
+                <w:szCs w:val="24"/>
+              </w:rPr>
+            </w:pPr>
+            <w:r>
+              <w:rPr>
+                <w:rFonts w:ascii="等线" w:eastAsia="等线" w:hAnsi="等线" w:hint="eastAsia"/>
+                <w:color w:val="000000"/>
+                <w:kern w:val="0"/>
+                <w:szCs w:val="24"/>
+              </w:rPr>
+              <w:t>√</w:t>
+            </w:r>
+          </w:p>
+        </w:tc>
+        <w:tc>
+          <w:tcPr>
+            <w:tcW w:w="960" w:type="dxa"/>
+            <w:shd w:val="clear" w:color="auto" w:fill="auto"/>
+            <w:noWrap/>
+            <w:vAlign w:val="center"/>
+            <w:hideMark/>
+          </w:tcPr>
+          <w:p>
+            <w:pPr>
+              <w:spacing w:line="240" w:lineRule="auto"/>
+              <w:jc w:val="left"/>
+              <w:rPr>
+                <w:rFonts w:eastAsia="等线"/>
+                <w:color w:val="000000"/>
+                <w:kern w:val="0"/>
+                <w:szCs w:val="24"/>
+              </w:rPr>
+            </w:pPr>
+            <w:r>
+              <w:rPr>
+                <w:rFonts w:ascii="等线" w:eastAsia="等线" w:hAnsi="等线" w:hint="eastAsia"/>
+                <w:color w:val="000000"/>
+                <w:kern w:val="0"/>
+                <w:szCs w:val="24"/>
+              </w:rPr>
+              <w:t>√</w:t>
+            </w:r>
+          </w:p>
+        </w:tc>
+        <w:tc>
+          <w:tcPr>
+            <w:tcW w:w="960" w:type="dxa"/>
+            <w:shd w:val="clear" w:color="auto" w:fill="auto"/>
+            <w:noWrap/>
+            <w:vAlign w:val="center"/>
+            <w:hideMark/>
+          </w:tcPr>
+          <w:p>
+            <w:pPr>
+              <w:spacing w:line="240" w:lineRule="auto"/>
+              <w:jc w:val="left"/>
+              <w:rPr>
+                <w:rFonts w:eastAsia="等线"/>
+                <w:color w:val="000000"/>
+                <w:kern w:val="0"/>
+                <w:szCs w:val="24"/>
+              </w:rPr>
+            </w:pPr>
+            <w:r>
+              <w:rPr>
+                <w:rFonts w:ascii="等线" w:eastAsia="等线" w:hAnsi="等线" w:hint="eastAsia"/>
+                <w:color w:val="000000"/>
+                <w:kern w:val="0"/>
+                <w:szCs w:val="24"/>
+              </w:rPr>
+              <w:t>√</w:t>
+            </w:r>
+          </w:p>
+        </w:tc>
+        <w:tc>
+          <w:tcPr>
+            <w:tcW w:w="960" w:type="dxa"/>
+            <w:shd w:val="clear" w:color="auto" w:fill="auto"/>
+            <w:noWrap/>
+            <w:vAlign w:val="center"/>
+            <w:hideMark/>
+          </w:tcPr>
+          <w:p>
+            <w:pPr>
+              <w:spacing w:line="240" w:lineRule="auto"/>
+              <w:jc w:val="left"/>
+              <w:rPr>
+                <w:rFonts w:eastAsia="等线"/>
+                <w:color w:val="000000"/>
+                <w:kern w:val="0"/>
+                <w:szCs w:val="24"/>
+              </w:rPr>
+            </w:pPr>
+          </w:p>
+        </w:tc>
+      </w:tr>
+      <w:tr>
+        <w:trPr>
+          <w:trHeight w:val="276"/>
+        </w:trPr>
+        <w:tc>
+          <w:tcPr>
+            <w:tcW w:w="4540" w:type="dxa"/>
+            <w:shd w:val="clear" w:color="auto" w:fill="auto"/>
+            <w:noWrap/>
+            <w:vAlign w:val="center"/>
+            <w:hideMark/>
+          </w:tcPr>
+          <w:p>
+            <w:pPr>
+              <w:spacing w:line="240" w:lineRule="auto"/>
+              <w:jc w:val="left"/>
+              <w:rPr>
+                <w:rFonts w:eastAsia="等线"/>
+                <w:color w:val="000000"/>
+                <w:kern w:val="0"/>
+                <w:szCs w:val="24"/>
+              </w:rPr>
+            </w:pPr>
+            <w:r>
+              <w:rPr>
+                <w:rFonts w:eastAsia="等线"/>
+                <w:color w:val="000000"/>
+                <w:kern w:val="0"/>
+                <w:szCs w:val="24"/>
+              </w:rPr>
+              <w:t>Spousal Parental homeownership</w:t>
+            </w:r>
+          </w:p>
+        </w:tc>
+        <w:tc>
+          <w:tcPr>
+            <w:tcW w:w="960" w:type="dxa"/>
+            <w:shd w:val="clear" w:color="auto" w:fill="auto"/>
+            <w:noWrap/>
+            <w:vAlign w:val="center"/>
+            <w:hideMark/>
+          </w:tcPr>
+          <w:p>
+            <w:pPr>
+              <w:spacing w:line="240" w:lineRule="auto"/>
+              <w:jc w:val="left"/>
+              <w:rPr>
+                <w:rFonts w:eastAsia="等线"/>
+                <w:color w:val="000000"/>
+                <w:kern w:val="0"/>
+                <w:szCs w:val="24"/>
+              </w:rPr>
+            </w:pPr>
+          </w:p>
+        </w:tc>
+        <w:tc>
+          <w:tcPr>
+            <w:tcW w:w="960" w:type="dxa"/>
+            <w:shd w:val="clear" w:color="auto" w:fill="auto"/>
+            <w:noWrap/>
+            <w:vAlign w:val="center"/>
+            <w:hideMark/>
+          </w:tcPr>
+          <w:p>
+            <w:pPr>
+              <w:spacing w:line="240" w:lineRule="auto"/>
+              <w:jc w:val="left"/>
+              <w:rPr>
+                <w:rFonts w:eastAsia="等线"/>
+                <w:color w:val="000000"/>
+                <w:kern w:val="0"/>
+                <w:szCs w:val="24"/>
+              </w:rPr>
+            </w:pPr>
+            <w:r>
+              <w:rPr>
+                <w:rFonts w:ascii="等线" w:eastAsia="等线" w:hAnsi="等线" w:hint="eastAsia"/>
+                <w:color w:val="000000"/>
+                <w:kern w:val="0"/>
+                <w:szCs w:val="24"/>
+              </w:rPr>
+              <w:t>√</w:t>
+            </w:r>
+          </w:p>
+        </w:tc>
+        <w:tc>
+          <w:tcPr>
+            <w:tcW w:w="960" w:type="dxa"/>
+            <w:shd w:val="clear" w:color="auto" w:fill="auto"/>
+            <w:noWrap/>
+            <w:vAlign w:val="center"/>
+            <w:hideMark/>
+          </w:tcPr>
+          <w:p>
+            <w:pPr>
+              <w:spacing w:line="240" w:lineRule="auto"/>
+              <w:jc w:val="left"/>
+              <w:rPr>
+                <w:rFonts w:eastAsia="等线"/>
+                <w:color w:val="000000"/>
+                <w:kern w:val="0"/>
+                <w:szCs w:val="24"/>
+              </w:rPr>
+            </w:pPr>
+          </w:p>
+        </w:tc>
+        <w:tc>
+          <w:tcPr>
+            <w:tcW w:w="960" w:type="dxa"/>
+            <w:shd w:val="clear" w:color="auto" w:fill="auto"/>
+            <w:noWrap/>
+            <w:vAlign w:val="center"/>
+            <w:hideMark/>
+          </w:tcPr>
+          <w:p>
+            <w:pPr>
+              <w:spacing w:line="240" w:lineRule="auto"/>
+              <w:jc w:val="left"/>
+              <w:rPr>
+                <w:rFonts w:eastAsia="Times New Roman"/>
+                <w:kern w:val="0"/>
+                <w:szCs w:val="24"/>
+              </w:rPr>
+            </w:pPr>
+          </w:p>
+        </w:tc>
+        <w:tc>
+          <w:tcPr>
+            <w:tcW w:w="960" w:type="dxa"/>
+            <w:shd w:val="clear" w:color="auto" w:fill="auto"/>
+            <w:noWrap/>
+            <w:vAlign w:val="center"/>
+            <w:hideMark/>
+          </w:tcPr>
+          <w:p>
+            <w:pPr>
+              <w:spacing w:line="240" w:lineRule="auto"/>
+              <w:jc w:val="left"/>
+              <w:rPr>
+                <w:rFonts w:eastAsia="Times New Roman"/>
+                <w:kern w:val="0"/>
+                <w:szCs w:val="24"/>
+              </w:rPr>
+            </w:pPr>
+          </w:p>
+        </w:tc>
+      </w:tr>
+    </w:tbl>
+    <w:p>
+      <w:pPr>
+        <w:spacing w:before="163" w:after="163" w:line="240" w:lineRule="auto"/>
+        <w:rPr>
+          <w:sz w:val="28"/>
+          <w:szCs w:val="24"/>
+        </w:rPr>
+      </w:pPr>
+      <w:r>
+        <w:rPr>
+          <w:rFonts w:hint="eastAsia"/>
+          <w:sz w:val="28"/>
+          <w:szCs w:val="24"/>
+        </w:rPr>
+        <w:t>M</w:t>
+      </w:r>
+      <w:r>
+        <w:rPr>
+          <w:sz w:val="28"/>
+          <w:szCs w:val="24"/>
+        </w:rPr>
+        <w:t>y</w:t>
+      </w:r>
+      <w:r>
+        <w:rPr>
+          <w:sz w:val="28"/>
+          <w:szCs w:val="24"/>
+        </w:rPr>
+        <w:t xml:space="preserve"> thoughts</w:t>
+      </w:r>
+      <w:r>
+        <w:rPr>
+          <w:sz w:val="28"/>
+          <w:szCs w:val="24"/>
+        </w:rPr>
+        <w:t xml:space="preserve">: </w:t>
+      </w:r>
+      <w:r>
+        <w:rPr>
+          <w:sz w:val="28"/>
+          <w:szCs w:val="24"/>
+        </w:rPr>
+        <w:t>i</w:t>
+      </w:r>
+      <w:r>
+        <w:rPr>
+          <w:sz w:val="28"/>
+          <w:szCs w:val="24"/>
+        </w:rPr>
+        <w:t xml:space="preserve">f we see measurements on spousal parents as indispensable, then </w:t>
+      </w:r>
+      <w:r>
+        <w:rPr>
+          <w:sz w:val="28"/>
+          <w:szCs w:val="24"/>
+        </w:rPr>
+        <w:t xml:space="preserve">it will be a match </w:t>
+      </w:r>
+      <w:r>
+        <w:rPr>
+          <w:sz w:val="28"/>
+          <w:szCs w:val="24"/>
+        </w:rPr>
+        <w:t xml:space="preserve">between FYRST, CHFS and CFPS. </w:t>
+      </w:r>
+      <w:r>
+        <w:rPr>
+          <w:sz w:val="28"/>
+          <w:szCs w:val="24"/>
+        </w:rPr>
+        <w:t xml:space="preserve">If we want to explore topics requiring more details on parental asset than home ownership, CHARLS would be the best choice. </w:t>
+      </w:r>
+    </w:p>
+    <w:p>
+      <w:pPr>
+        <w:spacing w:before="163" w:after="163" w:line="240" w:lineRule="auto"/>
+        <w:rPr>
+          <w:sz w:val="28"/>
+          <w:szCs w:val="24"/>
+        </w:rPr>
+      </w:pPr>
+      <w:r>
+        <w:rPr>
+          <w:rFonts w:hint="eastAsia"/>
+          <w:sz w:val="28"/>
+          <w:szCs w:val="24"/>
+        </w:rPr>
+        <w:t>N</w:t>
+      </w:r>
+      <w:r>
+        <w:rPr>
+          <w:sz w:val="28"/>
+          <w:szCs w:val="24"/>
+        </w:rPr>
+        <w:t xml:space="preserve">ote that </w:t>
+      </w:r>
+      <w:r>
+        <w:rPr>
+          <w:rFonts w:hint="eastAsia"/>
+          <w:sz w:val="28"/>
+          <w:szCs w:val="24"/>
+        </w:rPr>
+        <w:t>F</w:t>
+      </w:r>
+      <w:r>
+        <w:rPr>
+          <w:sz w:val="28"/>
+          <w:szCs w:val="24"/>
+        </w:rPr>
+        <w:t xml:space="preserve">YRST </w:t>
+      </w:r>
+      <w:r>
+        <w:rPr>
+          <w:sz w:val="28"/>
+          <w:szCs w:val="24"/>
+        </w:rPr>
+        <w:t>focuses solely on Shanghai</w:t>
+      </w:r>
+      <w:r>
+        <w:rPr>
+          <w:sz w:val="28"/>
+          <w:szCs w:val="24"/>
+        </w:rPr>
+        <w:t xml:space="preserve"> population</w:t>
+      </w:r>
+      <w:r>
+        <w:rPr>
+          <w:sz w:val="28"/>
+          <w:szCs w:val="24"/>
+        </w:rPr>
+        <w:t>, while all others are national surveys</w:t>
+      </w:r>
+      <w:r>
+        <w:rPr>
+          <w:sz w:val="28"/>
+          <w:szCs w:val="24"/>
+        </w:rPr>
+        <w:t xml:space="preserve">. </w:t>
+      </w:r>
+      <w:r>
+        <w:rPr>
+          <w:rFonts w:hint="eastAsia"/>
+          <w:sz w:val="28"/>
+          <w:szCs w:val="24"/>
+        </w:rPr>
+        <w:t>F</w:t>
+      </w:r>
+      <w:r>
+        <w:rPr>
+          <w:sz w:val="28"/>
+          <w:szCs w:val="24"/>
+        </w:rPr>
+        <w:t xml:space="preserve">YRST </w:t>
+      </w:r>
+      <w:r>
+        <w:rPr>
+          <w:sz w:val="28"/>
+          <w:szCs w:val="24"/>
+        </w:rPr>
+        <w:t xml:space="preserve">has good </w:t>
+      </w:r>
+      <w:r>
+        <w:rPr>
+          <w:sz w:val="28"/>
+          <w:szCs w:val="24"/>
+        </w:rPr>
+        <w:t xml:space="preserve">data availability </w:t>
+      </w:r>
+      <w:r>
+        <w:rPr>
+          <w:sz w:val="28"/>
+          <w:szCs w:val="24"/>
+        </w:rPr>
+        <w:t xml:space="preserve">despite </w:t>
+      </w:r>
+      <w:r>
+        <w:rPr>
+          <w:sz w:val="28"/>
+          <w:szCs w:val="24"/>
+        </w:rPr>
+        <w:t>having been</w:t>
+      </w:r>
+      <w:r>
+        <w:rPr>
+          <w:sz w:val="28"/>
+          <w:szCs w:val="24"/>
+        </w:rPr>
+        <w:t xml:space="preserve"> </w:t>
+      </w:r>
+      <w:r>
+        <w:rPr>
+          <w:sz w:val="28"/>
+          <w:szCs w:val="24"/>
+        </w:rPr>
+        <w:t>exploited</w:t>
+      </w:r>
+      <w:r>
+        <w:rPr>
+          <w:sz w:val="28"/>
+          <w:szCs w:val="24"/>
+        </w:rPr>
+        <w:t xml:space="preserve"> by two papers. </w:t>
+      </w:r>
+    </w:p>
+    <w:p>
+      <w:pPr>
+        <w:spacing w:before="163" w:after="163" w:line="240" w:lineRule="auto"/>
+        <w:rPr>
+          <w:rFonts w:hint="eastAsia"/>
+          <w:sz w:val="28"/>
+          <w:szCs w:val="24"/>
+        </w:rPr>
+      </w:pPr>
+      <w:r>
+        <w:rPr>
+          <w:sz w:val="28"/>
+          <w:szCs w:val="24"/>
+        </w:rPr>
+        <w:t>F</w:t>
+      </w:r>
+      <w:r>
+        <w:rPr>
+          <w:sz w:val="28"/>
+          <w:szCs w:val="24"/>
+        </w:rPr>
+        <w:t>ull name</w:t>
+      </w:r>
+      <w:r>
+        <w:rPr>
+          <w:sz w:val="28"/>
+          <w:szCs w:val="24"/>
+        </w:rPr>
+        <w:t>s</w:t>
+      </w:r>
+      <w:r>
+        <w:rPr>
+          <w:sz w:val="28"/>
+          <w:szCs w:val="24"/>
+        </w:rPr>
+        <w:t xml:space="preserve"> of each </w:t>
+      </w:r>
+      <w:r>
+        <w:rPr>
+          <w:sz w:val="28"/>
+          <w:szCs w:val="24"/>
+        </w:rPr>
+        <w:t>survey</w:t>
+      </w:r>
+      <w:r>
+        <w:rPr>
+          <w:sz w:val="28"/>
+          <w:szCs w:val="24"/>
+        </w:rPr>
+        <w:t xml:space="preserve"> and</w:t>
+      </w:r>
+      <w:r>
+        <w:rPr>
+          <w:sz w:val="28"/>
+          <w:szCs w:val="24"/>
+        </w:rPr>
+        <w:t xml:space="preserve"> </w:t>
+      </w:r>
+      <w:r>
+        <w:rPr>
+          <w:sz w:val="28"/>
+          <w:szCs w:val="24"/>
+        </w:rPr>
+        <w:t>some existing papers published on the</w:t>
+      </w:r>
+      <w:r>
+        <w:rPr>
+          <w:sz w:val="28"/>
+          <w:szCs w:val="24"/>
+        </w:rPr>
+        <w:t>m:</w:t>
       </w:r>
     </w:p>
     <w:p>
@@ -144,6 +1627,14 @@
           <w:sz w:val="28"/>
           <w:szCs w:val="24"/>
         </w:rPr>
+        <w:t>CHARLS (</w:t>
+      </w:r>
+      <w:r>
+        <w:rPr>
+          <w:i/>
+          <w:sz w:val="28"/>
+          <w:szCs w:val="24"/>
+        </w:rPr>
         <w:t>China Health and Retirement Longitudinal Study</w:t>
       </w:r>
       <w:r>
@@ -152,7 +1643,7 @@
           <w:sz w:val="28"/>
           <w:szCs w:val="24"/>
         </w:rPr>
-        <w:t xml:space="preserve"> (CHARLS)</w:t>
+        <w:t>)</w:t>
       </w:r>
       <w:r>
         <w:rPr>
@@ -170,6 +1661,87 @@
           <w:szCs w:val="24"/>
         </w:rPr>
         <w:t xml:space="preserve"> 2018 wave</w:t>
+      </w:r>
+    </w:p>
+    <w:p>
+      <w:pPr>
+        <w:pStyle w:val="ListParagraph"/>
+        <w:numPr>
+          <w:ilvl w:val="0"/>
+          <w:numId w:val="2"/>
+        </w:numPr>
+        <w:spacing w:before="163" w:after="163" w:line="240" w:lineRule="auto"/>
+        <w:ind w:firstLineChars="0"/>
+        <w:rPr>
+          <w:i/>
+          <w:iCs/>
+          <w:sz w:val="28"/>
+          <w:szCs w:val="24"/>
+        </w:rPr>
+      </w:pPr>
+      <w:r>
+        <w:rPr>
+          <w:i/>
+          <w:iCs/>
+          <w:sz w:val="28"/>
+          <w:szCs w:val="24"/>
+        </w:rPr>
+        <w:t>FYRST</w:t>
+      </w:r>
+      <w:r>
+        <w:rPr>
+          <w:i/>
+          <w:iCs/>
+          <w:sz w:val="28"/>
+          <w:szCs w:val="24"/>
+        </w:rPr>
+        <w:t xml:space="preserve"> </w:t>
+      </w:r>
+      <w:r>
+        <w:rPr>
+          <w:i/>
+          <w:iCs/>
+          <w:sz w:val="28"/>
+          <w:szCs w:val="24"/>
+        </w:rPr>
+        <w:t>(</w:t>
+      </w:r>
+      <w:r>
+        <w:rPr>
+          <w:i/>
+          <w:iCs/>
+          <w:sz w:val="28"/>
+          <w:szCs w:val="24"/>
+        </w:rPr>
+        <w:t>Fudan Yangtze River Delta Social Transformation Survey</w:t>
+      </w:r>
+      <w:r>
+        <w:rPr>
+          <w:i/>
+          <w:iCs/>
+          <w:sz w:val="28"/>
+          <w:szCs w:val="24"/>
+        </w:rPr>
+        <w:t>)</w:t>
+      </w:r>
+      <w:r>
+        <w:rPr>
+          <w:rStyle w:val="FootnoteReference"/>
+          <w:i/>
+          <w:iCs/>
+          <w:sz w:val="28"/>
+          <w:szCs w:val="24"/>
+        </w:rPr>
+        <w:footnoteReference w:id="2"/>
+      </w:r>
+      <w:r>
+        <w:rPr>
+          <w:i/>
+          <w:iCs/>
+          <w:sz w:val="28"/>
+          <w:szCs w:val="24"/>
+        </w:rPr>
+        <w:t xml:space="preserve"> 2013 wave</w:t>
       </w:r>
     </w:p>
     <w:p>
@@ -188,321 +1760,34 @@
       </w:pPr>
       <w:r>
         <w:rPr>
-          <w:sz w:val="28"/>
-          <w:szCs w:val="24"/>
-        </w:rPr>
-        <w:t>The only survey that details parental asset (housing, financial, etc.)</w:t>
-      </w:r>
-      <w:r>
-        <w:rPr>
-          <w:sz w:val="28"/>
-          <w:szCs w:val="24"/>
-        </w:rPr>
-        <w:t xml:space="preserve">. May focus on topics </w:t>
-      </w:r>
-      <w:r>
-        <w:rPr>
-          <w:sz w:val="28"/>
-          <w:szCs w:val="24"/>
-        </w:rPr>
-        <w:t>like</w:t>
-      </w:r>
-      <w:r>
-        <w:rPr>
-          <w:sz w:val="28"/>
-          <w:szCs w:val="24"/>
-        </w:rPr>
-        <w:t xml:space="preserve"> effect from </w:t>
-      </w:r>
-      <w:r>
-        <w:rPr>
-          <w:sz w:val="28"/>
-          <w:szCs w:val="24"/>
-        </w:rPr>
-        <w:t>various</w:t>
-      </w:r>
-      <w:r>
-        <w:rPr>
-          <w:sz w:val="28"/>
-          <w:szCs w:val="24"/>
-        </w:rPr>
-        <w:t xml:space="preserve"> asset components, parents owning one home vs. multiple homes.</w:t>
-      </w:r>
-    </w:p>
-    <w:p>
-      <w:pPr>
-        <w:pStyle w:val="ListParagraph"/>
-        <w:numPr>
-          <w:ilvl w:val="0"/>
-          <w:numId w:val="1"/>
-        </w:numPr>
-        <w:spacing w:before="163" w:after="163" w:line="240" w:lineRule="auto"/>
-        <w:ind w:firstLineChars="0"/>
-        <w:rPr>
-          <w:sz w:val="28"/>
-          <w:szCs w:val="24"/>
-        </w:rPr>
-      </w:pPr>
-      <w:r>
-        <w:rPr>
-          <w:sz w:val="28"/>
-          <w:szCs w:val="24"/>
-        </w:rPr>
-        <w:t>Child</w:t>
-      </w:r>
-      <w:r>
-        <w:rPr>
-          <w:sz w:val="28"/>
-          <w:szCs w:val="24"/>
-        </w:rPr>
-        <w:t>ren</w:t>
-      </w:r>
-      <w:r>
-        <w:rPr>
-          <w:sz w:val="28"/>
-          <w:szCs w:val="24"/>
-        </w:rPr>
-        <w:t xml:space="preserve"> nested </w:t>
-      </w:r>
-      <w:r>
-        <w:rPr>
-          <w:sz w:val="28"/>
-          <w:szCs w:val="24"/>
-        </w:rPr>
-        <w:t>at</w:t>
-      </w:r>
-      <w:r>
-        <w:rPr>
-          <w:sz w:val="28"/>
-          <w:szCs w:val="24"/>
-        </w:rPr>
-        <w:t xml:space="preserve"> family level; </w:t>
-      </w:r>
-      <w:r>
-        <w:rPr>
-          <w:sz w:val="28"/>
-          <w:szCs w:val="24"/>
-        </w:rPr>
-        <w:t xml:space="preserve">not too much </w:t>
-      </w:r>
-      <w:r>
-        <w:rPr>
-          <w:sz w:val="28"/>
-          <w:szCs w:val="24"/>
-        </w:rPr>
-        <w:t>information on children’s outcome (education, housing, marriage</w:t>
-      </w:r>
-      <w:r>
-        <w:rPr>
-          <w:sz w:val="28"/>
-          <w:szCs w:val="24"/>
-        </w:rPr>
-        <w:t xml:space="preserve"> time, etc.</w:t>
-      </w:r>
-      <w:r>
-        <w:rPr>
-          <w:sz w:val="28"/>
-          <w:szCs w:val="24"/>
-        </w:rPr>
-        <w:t>)</w:t>
-      </w:r>
-    </w:p>
-    <w:p>
-      <w:pPr>
-        <w:pStyle w:val="ListParagraph"/>
-        <w:numPr>
-          <w:ilvl w:val="0"/>
-          <w:numId w:val="2"/>
-        </w:numPr>
-        <w:spacing w:before="163" w:after="163" w:line="240" w:lineRule="auto"/>
-        <w:ind w:firstLineChars="0"/>
-        <w:rPr>
-          <w:i/>
-          <w:iCs/>
-          <w:sz w:val="28"/>
-          <w:szCs w:val="24"/>
-        </w:rPr>
-      </w:pPr>
-      <w:r>
-        <w:rPr>
-          <w:i/>
-          <w:iCs/>
-          <w:sz w:val="28"/>
-          <w:szCs w:val="24"/>
-        </w:rPr>
-        <w:t>Fudan Yangtze River Delta Social Transformation Survey</w:t>
-      </w:r>
-      <w:r>
-        <w:rPr>
-          <w:i/>
-          <w:iCs/>
-          <w:sz w:val="28"/>
-          <w:szCs w:val="24"/>
-        </w:rPr>
-        <w:t xml:space="preserve"> (</w:t>
-      </w:r>
-      <w:r>
-        <w:rPr>
-          <w:i/>
-          <w:iCs/>
-          <w:sz w:val="28"/>
-          <w:szCs w:val="24"/>
-        </w:rPr>
-        <w:t>FYRST</w:t>
-      </w:r>
-      <w:r>
-        <w:rPr>
-          <w:i/>
-          <w:iCs/>
-          <w:sz w:val="28"/>
-          <w:szCs w:val="24"/>
-        </w:rPr>
-        <w:t>)</w:t>
+          <w:rFonts w:hint="eastAsia"/>
+          <w:sz w:val="28"/>
+          <w:szCs w:val="24"/>
+        </w:rPr>
+        <w:t>O</w:t>
+      </w:r>
+      <w:r>
+        <w:rPr>
+          <w:sz w:val="28"/>
+          <w:szCs w:val="24"/>
+        </w:rPr>
+        <w:t>ne general paper</w:t>
       </w:r>
       <w:r>
         <w:rPr>
           <w:rStyle w:val="FootnoteReference"/>
-          <w:i/>
-          <w:iCs/>
-          <w:sz w:val="28"/>
-          <w:szCs w:val="24"/>
-        </w:rPr>
-        <w:footnoteReference w:id="2"/>
-      </w:r>
-      <w:r>
-        <w:rPr>
-          <w:i/>
-          <w:iCs/>
-          <w:sz w:val="28"/>
-          <w:szCs w:val="24"/>
-        </w:rPr>
-        <w:t xml:space="preserve"> 2013 wave</w:t>
-      </w:r>
-    </w:p>
-    <w:p>
-      <w:pPr>
-        <w:pStyle w:val="ListParagraph"/>
-        <w:numPr>
-          <w:ilvl w:val="0"/>
-          <w:numId w:val="1"/>
-        </w:numPr>
-        <w:spacing w:before="163" w:after="163" w:line="240" w:lineRule="auto"/>
-        <w:ind w:firstLineChars="0"/>
-        <w:rPr>
-          <w:sz w:val="28"/>
-          <w:szCs w:val="24"/>
-        </w:rPr>
-      </w:pPr>
-      <w:r>
-        <w:rPr>
-          <w:sz w:val="28"/>
-          <w:szCs w:val="24"/>
-        </w:rPr>
-        <w:t xml:space="preserve">Measurements </w:t>
-      </w:r>
-      <w:r>
-        <w:rPr>
-          <w:sz w:val="28"/>
-          <w:szCs w:val="24"/>
-        </w:rPr>
-        <w:t xml:space="preserve">available </w:t>
-      </w:r>
-      <w:r>
-        <w:rPr>
-          <w:sz w:val="28"/>
-          <w:szCs w:val="24"/>
-        </w:rPr>
-        <w:t xml:space="preserve">on </w:t>
-      </w:r>
-      <w:r>
-        <w:rPr>
-          <w:sz w:val="28"/>
-          <w:szCs w:val="24"/>
-        </w:rPr>
-        <w:t xml:space="preserve">respondent </w:t>
-      </w:r>
-      <w:r>
-        <w:rPr>
-          <w:sz w:val="28"/>
-          <w:szCs w:val="24"/>
-        </w:rPr>
-        <w:t>and spousal parents’</w:t>
-      </w:r>
-      <w:r>
-        <w:rPr>
-          <w:sz w:val="28"/>
-          <w:szCs w:val="24"/>
-        </w:rPr>
-        <w:t xml:space="preserve"> SES and</w:t>
-      </w:r>
-      <w:r>
-        <w:rPr>
-          <w:sz w:val="28"/>
-          <w:szCs w:val="24"/>
-        </w:rPr>
-        <w:t xml:space="preserve"> ownership.</w:t>
-      </w:r>
-    </w:p>
-    <w:p>
-      <w:pPr>
-        <w:pStyle w:val="ListParagraph"/>
-        <w:numPr>
-          <w:ilvl w:val="0"/>
-          <w:numId w:val="1"/>
-        </w:numPr>
-        <w:spacing w:before="163" w:after="163" w:line="240" w:lineRule="auto"/>
-        <w:ind w:firstLineChars="0"/>
-        <w:rPr>
-          <w:sz w:val="28"/>
-          <w:szCs w:val="24"/>
-        </w:rPr>
-      </w:pPr>
-      <w:r>
-        <w:rPr>
-          <w:sz w:val="28"/>
-          <w:szCs w:val="24"/>
-        </w:rPr>
-        <w:t>General</w:t>
-      </w:r>
-      <w:r>
-        <w:rPr>
-          <w:sz w:val="28"/>
-          <w:szCs w:val="24"/>
-        </w:rPr>
-        <w:t xml:space="preserve">: </w:t>
-      </w:r>
-      <w:hyperlink r:id="rId8" w:history="1">
-        <w:r>
-          <w:rPr>
-            <w:rStyle w:val="Hyperlink"/>
-            <w:sz w:val="28"/>
-            <w:szCs w:val="24"/>
-          </w:rPr>
-          <w:t>https://www.tandfonline.com/doi/abs/10.1080/02673037.2019.1648771</w:t>
-        </w:r>
-      </w:hyperlink>
-      <w:r>
-        <w:rPr>
-          <w:sz w:val="28"/>
-          <w:szCs w:val="24"/>
-        </w:rPr>
-        <w:t xml:space="preserve"> </w:t>
-      </w:r>
-    </w:p>
-    <w:p>
-      <w:pPr>
-        <w:pStyle w:val="ListParagraph"/>
-        <w:numPr>
-          <w:ilvl w:val="0"/>
-          <w:numId w:val="1"/>
-        </w:numPr>
-        <w:spacing w:before="163" w:after="163" w:line="240" w:lineRule="auto"/>
-        <w:ind w:firstLineChars="0"/>
-        <w:rPr>
-          <w:sz w:val="28"/>
-          <w:szCs w:val="24"/>
-        </w:rPr>
-      </w:pPr>
+          <w:sz w:val="28"/>
+          <w:szCs w:val="24"/>
+        </w:rPr>
+        <w:footnoteReference w:id="3"/>
+      </w:r>
+      <w:r>
+        <w:rPr>
+          <w:sz w:val="28"/>
+          <w:szCs w:val="24"/>
+        </w:rPr>
+        <w:t xml:space="preserve"> published, another on </w:t>
+      </w:r>
       <w:r>
         <w:rPr>
           <w:rFonts w:hint="eastAsia"/>
@@ -516,24 +1801,29 @@
           <w:sz w:val="28"/>
           <w:szCs w:val="24"/>
         </w:rPr>
-        <w:t xml:space="preserve">ender: </w:t>
-      </w:r>
-      <w:hyperlink r:id="rId9" w:history="1">
-        <w:r>
-          <w:rPr>
-            <w:rStyle w:val="Hyperlink"/>
-            <w:sz w:val="28"/>
-            <w:szCs w:val="24"/>
-          </w:rPr>
-          <w:t>https://onlinelibrary.wiley.com/doi/full/10.1002/psp.2428</w:t>
-        </w:r>
-      </w:hyperlink>
-      <w:r>
-        <w:rPr>
-          <w:sz w:val="28"/>
-          <w:szCs w:val="24"/>
-        </w:rPr>
-        <w:t xml:space="preserve"> </w:t>
+        <w:t>ender</w:t>
+      </w:r>
+      <w:r>
+        <w:rPr>
+          <w:sz w:val="28"/>
+          <w:szCs w:val="24"/>
+        </w:rPr>
+        <w:t>ed patterns in marriage transfer</w:t>
+      </w:r>
+      <w:r>
+        <w:rPr>
+          <w:rStyle w:val="FootnoteReference"/>
+          <w:sz w:val="28"/>
+          <w:szCs w:val="24"/>
+        </w:rPr>
+        <w:footnoteReference w:id="4"/>
+      </w:r>
+      <w:r>
+        <w:rPr>
+          <w:sz w:val="28"/>
+          <w:szCs w:val="24"/>
+        </w:rPr>
+        <w:t>.</w:t>
       </w:r>
     </w:p>
     <w:p>
@@ -560,6 +1850,30 @@
           <w:sz w:val="28"/>
           <w:szCs w:val="24"/>
         </w:rPr>
+        <w:t>CHFS</w:t>
+      </w:r>
+      <w:r>
+        <w:rPr>
+          <w:i/>
+          <w:sz w:val="28"/>
+          <w:szCs w:val="24"/>
+        </w:rPr>
+        <w:t xml:space="preserve"> </w:t>
+      </w:r>
+      <w:r>
+        <w:rPr>
+          <w:i/>
+          <w:sz w:val="28"/>
+          <w:szCs w:val="24"/>
+        </w:rPr>
+        <w:t>(</w:t>
+      </w:r>
+      <w:r>
+        <w:rPr>
+          <w:i/>
+          <w:sz w:val="28"/>
+          <w:szCs w:val="24"/>
+        </w:rPr>
         <w:t>Chinese Household Finance Survey</w:t>
       </w:r>
       <w:r>
@@ -568,7 +1882,7 @@
           <w:sz w:val="28"/>
           <w:szCs w:val="24"/>
         </w:rPr>
-        <w:t xml:space="preserve"> (CHFS)</w:t>
+        <w:t>)</w:t>
       </w:r>
       <w:r>
         <w:rPr>
@@ -577,7 +1891,7 @@
           <w:sz w:val="28"/>
           <w:szCs w:val="24"/>
         </w:rPr>
-        <w:footnoteReference w:id="3"/>
+        <w:footnoteReference w:id="5"/>
       </w:r>
       <w:r>
         <w:rPr>
@@ -607,21 +1921,29 @@
           <w:sz w:val="28"/>
           <w:szCs w:val="24"/>
         </w:rPr>
-        <w:t>Good details on children’s net worth</w:t>
-      </w:r>
-      <w:r>
-        <w:rPr>
-          <w:sz w:val="28"/>
-          <w:szCs w:val="24"/>
-        </w:rPr>
-        <w:t xml:space="preserve">; </w:t>
-      </w:r>
-      <w:r>
-        <w:rPr>
-          <w:sz w:val="28"/>
-          <w:szCs w:val="24"/>
-        </w:rPr>
-        <w:t>no information on parents’ home ownership</w:t>
+        <w:t xml:space="preserve">Two papers on the roles of </w:t>
+      </w:r>
+      <w:r>
+        <w:rPr>
+          <w:sz w:val="28"/>
+          <w:szCs w:val="24"/>
+        </w:rPr>
+        <w:t>Market vs. State vs. Family</w:t>
+      </w:r>
+      <w:r>
+        <w:rPr>
+          <w:sz w:val="28"/>
+          <w:szCs w:val="24"/>
+        </w:rPr>
+        <w:t xml:space="preserve"> in housing opportunity</w:t>
+      </w:r>
+      <w:r>
+        <w:rPr>
+          <w:rStyle w:val="FootnoteReference"/>
+          <w:sz w:val="28"/>
+          <w:szCs w:val="24"/>
+        </w:rPr>
+        <w:footnoteReference w:id="6"/>
       </w:r>
       <w:r>
         <w:rPr>
@@ -629,84 +1951,6 @@
           <w:szCs w:val="24"/>
         </w:rPr>
         <w:t>.</w:t>
-      </w:r>
-    </w:p>
-    <w:p>
-      <w:pPr>
-        <w:pStyle w:val="ListParagraph"/>
-        <w:numPr>
-          <w:ilvl w:val="0"/>
-          <w:numId w:val="1"/>
-        </w:numPr>
-        <w:spacing w:before="163" w:after="163" w:line="240" w:lineRule="auto"/>
-        <w:ind w:firstLineChars="0"/>
-        <w:rPr>
-          <w:sz w:val="28"/>
-          <w:szCs w:val="24"/>
-        </w:rPr>
-      </w:pPr>
-      <w:r>
-        <w:rPr>
-          <w:sz w:val="28"/>
-          <w:szCs w:val="24"/>
-        </w:rPr>
-        <w:t xml:space="preserve">Market vs. State vs. Family: </w:t>
-      </w:r>
-    </w:p>
-    <w:p>
-      <w:pPr>
-        <w:pStyle w:val="ListParagraph"/>
-        <w:spacing w:before="163" w:after="163" w:line="240" w:lineRule="auto"/>
-        <w:ind w:left="600" w:firstLineChars="0" w:firstLine="0"/>
-        <w:rPr>
-          <w:sz w:val="28"/>
-          <w:szCs w:val="24"/>
-        </w:rPr>
-      </w:pPr>
-      <w:hyperlink r:id="rId10" w:history="1">
-        <w:r>
-          <w:rPr>
-            <w:rStyle w:val="Hyperlink"/>
-            <w:sz w:val="28"/>
-            <w:szCs w:val="24"/>
-          </w:rPr>
-          <w:t>https://link.springer.com/article/10.1007%2Fs10901-020-09740-w</w:t>
-        </w:r>
-      </w:hyperlink>
-      <w:r>
-        <w:rPr>
-          <w:sz w:val="28"/>
-          <w:szCs w:val="24"/>
-        </w:rPr>
-        <w:t xml:space="preserve"> </w:t>
-      </w:r>
-    </w:p>
-    <w:p>
-      <w:pPr>
-        <w:pStyle w:val="ListParagraph"/>
-        <w:spacing w:before="163" w:after="163" w:line="240" w:lineRule="auto"/>
-        <w:ind w:left="600" w:firstLineChars="0" w:firstLine="0"/>
-        <w:rPr>
-          <w:sz w:val="28"/>
-          <w:szCs w:val="24"/>
-        </w:rPr>
-      </w:pPr>
-      <w:hyperlink r:id="rId11" w:history="1">
-        <w:r>
-          <w:rPr>
-            <w:rStyle w:val="Hyperlink"/>
-            <w:sz w:val="28"/>
-            <w:szCs w:val="24"/>
-          </w:rPr>
-          <w:t>https://link.springer.com/article/10.1007/s10901-019-09664-0</w:t>
-        </w:r>
-      </w:hyperlink>
-      <w:r>
-        <w:rPr>
-          <w:sz w:val="28"/>
-          <w:szCs w:val="24"/>
-        </w:rPr>
-        <w:t xml:space="preserve"> </w:t>
       </w:r>
     </w:p>
     <w:p>
@@ -733,6 +1977,30 @@
           <w:sz w:val="28"/>
           <w:szCs w:val="28"/>
         </w:rPr>
+        <w:t>CFPS</w:t>
+      </w:r>
+      <w:r>
+        <w:rPr>
+          <w:i/>
+          <w:sz w:val="28"/>
+          <w:szCs w:val="28"/>
+        </w:rPr>
+        <w:t xml:space="preserve"> </w:t>
+      </w:r>
+      <w:r>
+        <w:rPr>
+          <w:i/>
+          <w:sz w:val="28"/>
+          <w:szCs w:val="28"/>
+        </w:rPr>
+        <w:t>(</w:t>
+      </w:r>
+      <w:r>
+        <w:rPr>
+          <w:i/>
+          <w:sz w:val="28"/>
+          <w:szCs w:val="28"/>
+        </w:rPr>
         <w:t>China Family Panel Studies</w:t>
       </w:r>
       <w:r>
@@ -741,7 +2009,7 @@
           <w:sz w:val="28"/>
           <w:szCs w:val="28"/>
         </w:rPr>
-        <w:t xml:space="preserve"> (CFPS)</w:t>
+        <w:t>)</w:t>
       </w:r>
       <w:r>
         <w:rPr>
@@ -750,7 +2018,7 @@
           <w:sz w:val="28"/>
           <w:szCs w:val="28"/>
         </w:rPr>
-        <w:footnoteReference w:id="4"/>
+        <w:footnoteReference w:id="7"/>
       </w:r>
       <w:r>
         <w:rPr>
@@ -759,84 +2027,6 @@
           <w:szCs w:val="28"/>
         </w:rPr>
         <w:t xml:space="preserve"> 2018 wave</w:t>
-      </w:r>
-    </w:p>
-    <w:p>
-      <w:pPr>
-        <w:pStyle w:val="ListParagraph"/>
-        <w:numPr>
-          <w:ilvl w:val="0"/>
-          <w:numId w:val="1"/>
-        </w:numPr>
-        <w:spacing w:before="163" w:after="163" w:line="240" w:lineRule="auto"/>
-        <w:ind w:firstLineChars="0"/>
-        <w:rPr>
-          <w:sz w:val="28"/>
-          <w:szCs w:val="24"/>
-        </w:rPr>
-      </w:pPr>
-      <w:r>
-        <w:rPr>
-          <w:sz w:val="28"/>
-          <w:szCs w:val="24"/>
-        </w:rPr>
-        <w:t>R</w:t>
-      </w:r>
-      <w:r>
-        <w:rPr>
-          <w:sz w:val="28"/>
-          <w:szCs w:val="24"/>
-        </w:rPr>
-        <w:t xml:space="preserve">espondent </w:t>
-      </w:r>
-      <w:r>
-        <w:rPr>
-          <w:sz w:val="28"/>
-          <w:szCs w:val="24"/>
-        </w:rPr>
-        <w:t>and spousal parent</w:t>
-      </w:r>
-      <w:r>
-        <w:rPr>
-          <w:sz w:val="28"/>
-          <w:szCs w:val="24"/>
-        </w:rPr>
-        <w:t>al</w:t>
-      </w:r>
-      <w:r>
-        <w:rPr>
-          <w:sz w:val="28"/>
-          <w:szCs w:val="24"/>
-        </w:rPr>
-        <w:t xml:space="preserve"> </w:t>
-      </w:r>
-      <w:r>
-        <w:rPr>
-          <w:sz w:val="28"/>
-          <w:szCs w:val="24"/>
-        </w:rPr>
-        <w:t xml:space="preserve">SES </w:t>
-      </w:r>
-      <w:r>
-        <w:rPr>
-          <w:sz w:val="28"/>
-          <w:szCs w:val="24"/>
-        </w:rPr>
-        <w:t>available</w:t>
-      </w:r>
-      <w:r>
-        <w:rPr>
-          <w:sz w:val="28"/>
-          <w:szCs w:val="24"/>
-        </w:rPr>
-        <w:t xml:space="preserve"> (education, occupation, but not asset)</w:t>
-      </w:r>
-      <w:r>
-        <w:rPr>
-          <w:sz w:val="28"/>
-          <w:szCs w:val="24"/>
-        </w:rPr>
-        <w:t xml:space="preserve"> </w:t>
       </w:r>
     </w:p>
     <w:p>
@@ -852,6 +2042,7 @@
         <w:spacing w:line="240" w:lineRule="auto"/>
         <w:ind w:firstLineChars="0"/>
         <w:rPr>
+          <w:rFonts w:hint="eastAsia"/>
           <w:i/>
           <w:sz w:val="28"/>
           <w:szCs w:val="28"/>
@@ -863,6 +2054,22 @@
           <w:sz w:val="28"/>
           <w:szCs w:val="28"/>
         </w:rPr>
+        <w:t>CGSS</w:t>
+      </w:r>
+      <w:r>
+        <w:rPr>
+          <w:i/>
+          <w:sz w:val="28"/>
+          <w:szCs w:val="28"/>
+        </w:rPr>
+        <w:t xml:space="preserve"> (</w:t>
+      </w:r>
+      <w:r>
+        <w:rPr>
+          <w:i/>
+          <w:sz w:val="28"/>
+          <w:szCs w:val="28"/>
+        </w:rPr>
         <w:t>Chinese General Social Survey</w:t>
       </w:r>
       <w:r>
@@ -871,7 +2078,7 @@
           <w:sz w:val="28"/>
           <w:szCs w:val="28"/>
         </w:rPr>
-        <w:t xml:space="preserve"> (CGSS)</w:t>
+        <w:t>)</w:t>
       </w:r>
       <w:r>
         <w:rPr>
@@ -880,7 +2087,7 @@
           <w:sz w:val="28"/>
           <w:szCs w:val="28"/>
         </w:rPr>
-        <w:footnoteReference w:id="5"/>
+        <w:footnoteReference w:id="8"/>
       </w:r>
       <w:r>
         <w:rPr>
@@ -901,38 +2108,47 @@
         <w:spacing w:before="163" w:after="163" w:line="240" w:lineRule="auto"/>
         <w:ind w:firstLineChars="0"/>
         <w:rPr>
-          <w:sz w:val="28"/>
-          <w:szCs w:val="24"/>
-        </w:rPr>
-      </w:pPr>
-      <w:r>
-        <w:rPr>
-          <w:sz w:val="28"/>
-          <w:szCs w:val="24"/>
-        </w:rPr>
-        <w:t>Mobility safety net:</w:t>
-      </w:r>
-    </w:p>
-    <w:p>
-      <w:pPr>
-        <w:pStyle w:val="ListParagraph"/>
-        <w:spacing w:before="163" w:after="163" w:line="240" w:lineRule="auto"/>
-        <w:ind w:left="600" w:firstLineChars="0" w:firstLine="0"/>
-        <w:rPr>
-          <w:sz w:val="28"/>
-          <w:szCs w:val="24"/>
-        </w:rPr>
-      </w:pPr>
-      <w:hyperlink r:id="rId12" w:history="1">
-        <w:r>
-          <w:rPr>
-            <w:rStyle w:val="Hyperlink"/>
-            <w:sz w:val="28"/>
-            <w:szCs w:val="24"/>
-          </w:rPr>
-          <w:t>https://journals.sagepub.com/doi/full/10.1177/2057150X18792835</w:t>
-        </w:r>
-      </w:hyperlink>
+          <w:rFonts w:hint="eastAsia"/>
+          <w:sz w:val="28"/>
+          <w:szCs w:val="24"/>
+        </w:rPr>
+      </w:pPr>
+      <w:r>
+        <w:rPr>
+          <w:sz w:val="28"/>
+          <w:szCs w:val="24"/>
+        </w:rPr>
+        <w:t>One paper on housing as a m</w:t>
+      </w:r>
+      <w:r>
+        <w:rPr>
+          <w:sz w:val="28"/>
+          <w:szCs w:val="24"/>
+        </w:rPr>
+        <w:t>obility safety net</w:t>
+      </w:r>
+      <w:r>
+        <w:rPr>
+          <w:sz w:val="28"/>
+          <w:szCs w:val="24"/>
+        </w:rPr>
+        <w:t xml:space="preserve"> from parents</w:t>
+      </w:r>
+      <w:r>
+        <w:rPr>
+          <w:rStyle w:val="FootnoteReference"/>
+          <w:sz w:val="28"/>
+          <w:szCs w:val="24"/>
+        </w:rPr>
+        <w:footnoteReference w:id="9"/>
+      </w:r>
+      <w:r>
+        <w:rPr>
+          <w:sz w:val="28"/>
+          <w:szCs w:val="24"/>
+        </w:rPr>
+        <w:t>.</w:t>
+      </w:r>
     </w:p>
     <w:sectPr>
       <w:pgSz w:w="11906" w:h="16838"/>
@@ -995,25 +2211,41 @@
     <w:p>
       <w:pPr>
         <w:pStyle w:val="FootnoteText"/>
+        <w:rPr>
+          <w:sz w:val="16"/>
+          <w:szCs w:val="16"/>
+        </w:rPr>
       </w:pPr>
       <w:r>
         <w:rPr>
           <w:rStyle w:val="FootnoteReference"/>
+          <w:sz w:val="16"/>
+          <w:szCs w:val="16"/>
         </w:rPr>
         <w:footnoteRef/>
       </w:r>
       <w:r>
+        <w:rPr>
+          <w:sz w:val="16"/>
+          <w:szCs w:val="16"/>
+        </w:rPr>
         <w:t xml:space="preserve"> </w:t>
       </w:r>
       <w:hyperlink r:id="rId1" w:history="1">
         <w:r>
           <w:rPr>
             <w:rStyle w:val="Hyperlink"/>
+            <w:sz w:val="16"/>
+            <w:szCs w:val="16"/>
           </w:rPr>
           <w:t>https://academic.oup.com/ije/article/43/1/61/730708</w:t>
         </w:r>
       </w:hyperlink>
       <w:r>
+        <w:rPr>
+          <w:sz w:val="16"/>
+          <w:szCs w:val="16"/>
+        </w:rPr>
         <w:t xml:space="preserve"> </w:t>
       </w:r>
     </w:p>
@@ -1022,25 +2254,41 @@
     <w:p>
       <w:pPr>
         <w:pStyle w:val="FootnoteText"/>
+        <w:rPr>
+          <w:sz w:val="16"/>
+          <w:szCs w:val="16"/>
+        </w:rPr>
       </w:pPr>
       <w:r>
         <w:rPr>
           <w:rStyle w:val="FootnoteReference"/>
+          <w:sz w:val="16"/>
+          <w:szCs w:val="16"/>
         </w:rPr>
         <w:footnoteRef/>
       </w:r>
       <w:r>
+        <w:rPr>
+          <w:sz w:val="16"/>
+          <w:szCs w:val="16"/>
+        </w:rPr>
         <w:t xml:space="preserve"> </w:t>
       </w:r>
       <w:hyperlink r:id="rId2" w:history="1">
         <w:r>
           <w:rPr>
             <w:rStyle w:val="Hyperlink"/>
+            <w:sz w:val="16"/>
+            <w:szCs w:val="16"/>
           </w:rPr>
           <w:t>https://www.asiaportal.info/database/fudan-university-social-science-data-repository/</w:t>
         </w:r>
       </w:hyperlink>
       <w:r>
+        <w:rPr>
+          <w:sz w:val="16"/>
+          <w:szCs w:val="16"/>
+        </w:rPr>
         <w:t xml:space="preserve"> </w:t>
       </w:r>
     </w:p>
@@ -1049,57 +2297,254 @@
     <w:p>
       <w:pPr>
         <w:pStyle w:val="FootnoteText"/>
+        <w:rPr>
+          <w:rFonts w:hint="eastAsia"/>
+          <w:sz w:val="16"/>
+          <w:szCs w:val="16"/>
+        </w:rPr>
       </w:pPr>
       <w:r>
         <w:rPr>
           <w:rStyle w:val="FootnoteReference"/>
+          <w:sz w:val="16"/>
+          <w:szCs w:val="16"/>
         </w:rPr>
         <w:footnoteRef/>
       </w:r>
       <w:r>
+        <w:rPr>
+          <w:sz w:val="16"/>
+          <w:szCs w:val="16"/>
+        </w:rPr>
         <w:t xml:space="preserve"> </w:t>
       </w:r>
       <w:hyperlink r:id="rId3" w:history="1">
         <w:r>
           <w:rPr>
             <w:rStyle w:val="Hyperlink"/>
+            <w:sz w:val="16"/>
+            <w:szCs w:val="16"/>
+          </w:rPr>
+          <w:t>https://www.tandfonline.com/doi/abs/10.1080/02673037.2019.1648771</w:t>
+        </w:r>
+      </w:hyperlink>
+      <w:r>
+        <w:rPr>
+          <w:sz w:val="16"/>
+          <w:szCs w:val="16"/>
+        </w:rPr>
+        <w:t xml:space="preserve"> </w:t>
+      </w:r>
+    </w:p>
+  </w:footnote>
+  <w:footnote w:id="4">
+    <w:p>
+      <w:pPr>
+        <w:pStyle w:val="FootnoteText"/>
+        <w:rPr>
+          <w:rFonts w:hint="eastAsia"/>
+          <w:sz w:val="16"/>
+          <w:szCs w:val="16"/>
+        </w:rPr>
+      </w:pPr>
+      <w:r>
+        <w:rPr>
+          <w:rStyle w:val="FootnoteReference"/>
+          <w:sz w:val="16"/>
+          <w:szCs w:val="16"/>
+        </w:rPr>
+        <w:footnoteRef/>
+      </w:r>
+      <w:r>
+        <w:rPr>
+          <w:sz w:val="16"/>
+          <w:szCs w:val="16"/>
+        </w:rPr>
+        <w:t xml:space="preserve"> </w:t>
+      </w:r>
+      <w:hyperlink r:id="rId4" w:history="1">
+        <w:r>
+          <w:rPr>
+            <w:rStyle w:val="Hyperlink"/>
+            <w:sz w:val="16"/>
+            <w:szCs w:val="16"/>
+          </w:rPr>
+          <w:t>https://onli</w:t>
+        </w:r>
+        <w:r>
+          <w:rPr>
+            <w:rStyle w:val="Hyperlink"/>
+            <w:sz w:val="16"/>
+            <w:szCs w:val="16"/>
+          </w:rPr>
+          <w:t>n</w:t>
+        </w:r>
+        <w:r>
+          <w:rPr>
+            <w:rStyle w:val="Hyperlink"/>
+            <w:sz w:val="16"/>
+            <w:szCs w:val="16"/>
+          </w:rPr>
+          <w:t>elibrary.wiley.com/doi/full/10.1002/psp.2428</w:t>
+        </w:r>
+      </w:hyperlink>
+      <w:r>
+        <w:rPr>
+          <w:sz w:val="16"/>
+          <w:szCs w:val="16"/>
+        </w:rPr>
+        <w:t xml:space="preserve"> </w:t>
+      </w:r>
+    </w:p>
+  </w:footnote>
+  <w:footnote w:id="5">
+    <w:p>
+      <w:pPr>
+        <w:pStyle w:val="FootnoteText"/>
+        <w:rPr>
+          <w:sz w:val="16"/>
+          <w:szCs w:val="16"/>
+        </w:rPr>
+      </w:pPr>
+      <w:r>
+        <w:rPr>
+          <w:rStyle w:val="FootnoteReference"/>
+          <w:sz w:val="16"/>
+          <w:szCs w:val="16"/>
+        </w:rPr>
+        <w:footnoteRef/>
+      </w:r>
+      <w:r>
+        <w:rPr>
+          <w:sz w:val="16"/>
+          <w:szCs w:val="16"/>
+        </w:rPr>
+        <w:t xml:space="preserve"> </w:t>
+      </w:r>
+      <w:hyperlink r:id="rId5" w:history="1">
+        <w:r>
+          <w:rPr>
+            <w:rStyle w:val="Hyperlink"/>
+            <w:sz w:val="16"/>
+            <w:szCs w:val="16"/>
           </w:rPr>
           <w:t>https://link.springer.com/book/10.1007%2F978-3-642-38151-5</w:t>
         </w:r>
       </w:hyperlink>
       <w:r>
+        <w:rPr>
+          <w:sz w:val="16"/>
+          <w:szCs w:val="16"/>
+        </w:rPr>
         <w:t xml:space="preserve"> </w:t>
       </w:r>
     </w:p>
   </w:footnote>
-  <w:footnote w:id="4">
+  <w:footnote w:id="6">
     <w:p>
       <w:pPr>
         <w:pStyle w:val="FootnoteText"/>
+        <w:rPr>
+          <w:rFonts w:hint="eastAsia"/>
+          <w:sz w:val="16"/>
+          <w:szCs w:val="16"/>
+        </w:rPr>
       </w:pPr>
       <w:r>
         <w:rPr>
           <w:rStyle w:val="FootnoteReference"/>
+          <w:sz w:val="16"/>
+          <w:szCs w:val="16"/>
         </w:rPr>
         <w:footnoteRef/>
       </w:r>
       <w:r>
+        <w:rPr>
+          <w:sz w:val="16"/>
+          <w:szCs w:val="16"/>
+        </w:rPr>
         <w:t xml:space="preserve"> </w:t>
       </w:r>
-      <w:hyperlink r:id="rId4" w:history="1">
+      <w:hyperlink r:id="rId6" w:history="1">
         <w:r>
           <w:rPr>
             <w:rStyle w:val="Hyperlink"/>
+            <w:sz w:val="16"/>
+            <w:szCs w:val="16"/>
+          </w:rPr>
+          <w:t>https://link.springer.com/article/10.1007%2Fs10901-020-09740-w</w:t>
+        </w:r>
+      </w:hyperlink>
+      <w:r>
+        <w:rPr>
+          <w:sz w:val="16"/>
+          <w:szCs w:val="16"/>
+        </w:rPr>
+        <w:t xml:space="preserve"> and </w:t>
+      </w:r>
+      <w:hyperlink r:id="rId7" w:history="1">
+        <w:r>
+          <w:rPr>
+            <w:rStyle w:val="Hyperlink"/>
+            <w:sz w:val="16"/>
+            <w:szCs w:val="16"/>
+          </w:rPr>
+          <w:t>https://link.springer.com/article/10.1007/s10901-019-09664-0</w:t>
+        </w:r>
+      </w:hyperlink>
+      <w:r>
+        <w:rPr>
+          <w:sz w:val="16"/>
+          <w:szCs w:val="16"/>
+        </w:rPr>
+        <w:t xml:space="preserve"> </w:t>
+      </w:r>
+    </w:p>
+  </w:footnote>
+  <w:footnote w:id="7">
+    <w:p>
+      <w:pPr>
+        <w:pStyle w:val="FootnoteText"/>
+        <w:rPr>
+          <w:sz w:val="16"/>
+          <w:szCs w:val="16"/>
+        </w:rPr>
+      </w:pPr>
+      <w:r>
+        <w:rPr>
+          <w:rStyle w:val="FootnoteReference"/>
+          <w:sz w:val="16"/>
+          <w:szCs w:val="16"/>
+        </w:rPr>
+        <w:footnoteRef/>
+      </w:r>
+      <w:r>
+        <w:rPr>
+          <w:sz w:val="16"/>
+          <w:szCs w:val="16"/>
+        </w:rPr>
+        <w:t xml:space="preserve"> </w:t>
+      </w:r>
+      <w:hyperlink r:id="rId8" w:history="1">
+        <w:r>
+          <w:rPr>
+            <w:rStyle w:val="Hyperlink"/>
+            <w:sz w:val="16"/>
+            <w:szCs w:val="16"/>
           </w:rPr>
           <w:t>https://www.tandfonline.com/doi/abs/10.2753/CSA2162-0555470101.2014.11082908</w:t>
         </w:r>
       </w:hyperlink>
       <w:r>
+        <w:rPr>
+          <w:sz w:val="16"/>
+          <w:szCs w:val="16"/>
+        </w:rPr>
         <w:t xml:space="preserve"> </w:t>
       </w:r>
     </w:p>
   </w:footnote>
-  <w:footnote w:id="5">
+  <w:footnote w:id="8">
     <w:p>
       <w:pPr>
         <w:pStyle w:val="FootnoteText"/>
@@ -1107,21 +2552,75 @@
       <w:r>
         <w:rPr>
           <w:rStyle w:val="FootnoteReference"/>
+          <w:sz w:val="16"/>
+          <w:szCs w:val="16"/>
         </w:rPr>
         <w:footnoteRef/>
       </w:r>
       <w:r>
+        <w:rPr>
+          <w:sz w:val="16"/>
+          <w:szCs w:val="16"/>
+        </w:rPr>
         <w:t xml:space="preserve"> </w:t>
       </w:r>
-      <w:hyperlink r:id="rId5" w:history="1">
+      <w:hyperlink r:id="rId9" w:history="1">
         <w:r>
           <w:rPr>
             <w:rStyle w:val="Hyperlink"/>
+            <w:sz w:val="16"/>
+            <w:szCs w:val="16"/>
           </w:rPr>
           <w:t>https://www.tandfonline.com/doi/abs/10.2753/CSA2162-0555450104</w:t>
         </w:r>
       </w:hyperlink>
       <w:r>
+        <w:rPr>
+          <w:sz w:val="16"/>
+          <w:szCs w:val="16"/>
+        </w:rPr>
+        <w:t xml:space="preserve"> </w:t>
+      </w:r>
+    </w:p>
+  </w:footnote>
+  <w:footnote w:id="9">
+    <w:p>
+      <w:pPr>
+        <w:pStyle w:val="FootnoteText"/>
+        <w:rPr>
+          <w:rFonts w:hint="eastAsia"/>
+        </w:rPr>
+      </w:pPr>
+      <w:r>
+        <w:rPr>
+          <w:rStyle w:val="FootnoteReference"/>
+          <w:sz w:val="16"/>
+          <w:szCs w:val="16"/>
+        </w:rPr>
+        <w:footnoteRef/>
+      </w:r>
+      <w:r>
+        <w:rPr>
+          <w:sz w:val="16"/>
+          <w:szCs w:val="16"/>
+        </w:rPr>
+        <w:t xml:space="preserve"> </w:t>
+      </w:r>
+      <w:hyperlink r:id="rId10" w:history="1">
+        <w:r>
+          <w:rPr>
+            <w:rStyle w:val="Hyperlink"/>
+            <w:sz w:val="16"/>
+            <w:szCs w:val="16"/>
+          </w:rPr>
+          <w:t>https://journals.sagepub.com/doi/full/10.1177/2057150X18792835</w:t>
+        </w:r>
+      </w:hyperlink>
+      <w:r>
+        <w:rPr>
+          <w:sz w:val="16"/>
+          <w:szCs w:val="16"/>
+        </w:rPr>
         <w:t xml:space="preserve"> </w:t>
       </w:r>
     </w:p>
@@ -1132,6 +2631,118 @@
 <file path=word/numbering.xml><?xml version="1.0" encoding="utf-8"?>
 <w:numbering xmlns:wpc="http://schemas.microsoft.com/office/word/2010/wordprocessingCanvas" xmlns:cx="http://schemas.microsoft.com/office/drawing/2014/chartex" xmlns:cx1="http://schemas.microsoft.com/office/drawing/2015/9/8/chartex" xmlns:cx2="http://schemas.microsoft.com/office/drawing/2015/10/21/chartex" xmlns:cx3="http://schemas.microsoft.com/office/drawing/2016/5/9/chartex" xmlns:cx4="http://schemas.microsoft.com/office/drawing/2016/5/10/chartex" xmlns:cx5="http://schemas.microsoft.com/office/drawing/2016/5/11/chartex" xmlns:cx6="http://schemas.microsoft.com/office/drawing/2016/5/12/chartex" xmlns:cx7="http://schemas.microsoft.com/office/drawing/2016/5/13/chartex" xmlns:cx8="http://schemas.microsoft.com/office/drawing/2016/5/14/chartex" xmlns:mc="http://schemas.openxmlformats.org/markup-compatibility/2006" xmlns:aink="http://schemas.microsoft.com/office/drawing/2016/ink" xmlns:am3d="http://schemas.microsoft.com/office/drawing/2017/model3d" xmlns:o="urn:schemas-microsoft-com:office:office" xmlns:r="http://schemas.openxmlformats.org/officeDocument/2006/relationships" xmlns:m="http://schemas.openxmlformats.org/officeDocument/2006/math" xmlns:v="urn:schemas-microsoft-com:vml" xmlns:wp14="http://schemas.microsoft.com/office/word/2010/wordprocessingDrawing" xmlns:wp="http://schemas.openxmlformats.org/drawingml/2006/wordprocessingDrawing" xmlns:w10="urn:schemas-microsoft-com:office:word" xmlns:w="http://schemas.openxmlformats.org/wordprocessingml/2006/main" xmlns:w14="http://schemas.microsoft.com/office/word/2010/wordml" xmlns:w15="http://schemas.microsoft.com/office/word/2012/wordml" xmlns:w16cex="http://schemas.microsoft.com/office/word/2018/wordml/cex" xmlns:w16cid="http://schemas.microsoft.com/office/word/2016/wordml/cid" xmlns:w16="http://schemas.microsoft.com/office/word/2018/wordml" xmlns:w16sdtdh="http://schemas.microsoft.com/office/word/2020/wordml/sdtdatahash" xmlns:w16se="http://schemas.microsoft.com/office/word/2015/wordml/symex" xmlns:wpg="http://schemas.microsoft.com/office/word/2010/wordprocessingGroup" xmlns:wpi="http://schemas.microsoft.com/office/word/2010/wordprocessingInk" xmlns:wne="http://schemas.microsoft.com/office/word/2006/wordml" xmlns:wps="http://schemas.microsoft.com/office/word/2010/wordprocessingShape" mc:Ignorable="w14 w15 w16se w16cid w16 w16cex w16sdtdh wp14">
   <w:abstractNum w:abstractNumId="0" w15:restartNumberingAfterBreak="0">
+    <w:nsid w:val="123A7448"/>
+    <w:multiLevelType w:val="hybridMultilevel"/>
+    <w:tmpl w:val="11EAA8BE"/>
+    <w:lvl w:ilvl="0" w:tplc="826E13EE">
+      <w:numFmt w:val="bullet"/>
+      <w:lvlText w:val="-"/>
+      <w:lvlJc w:val="left"/>
+      <w:pPr>
+        <w:ind w:left="640" w:hanging="360"/>
+      </w:pPr>
+      <w:rPr>
+        <w:rFonts w:ascii="Times New Roman" w:eastAsia="仿宋" w:hAnsi="Times New Roman" w:cs="Times New Roman" w:hint="default"/>
+      </w:rPr>
+    </w:lvl>
+    <w:lvl w:ilvl="1" w:tplc="04090003" w:tentative="1">
+      <w:start w:val="1"/>
+      <w:numFmt w:val="bullet"/>
+      <w:lvlText w:val=""/>
+      <w:lvlJc w:val="left"/>
+      <w:pPr>
+        <w:ind w:left="1120" w:hanging="420"/>
+      </w:pPr>
+      <w:rPr>
+        <w:rFonts w:ascii="Wingdings" w:hAnsi="Wingdings" w:hint="default"/>
+      </w:rPr>
+    </w:lvl>
+    <w:lvl w:ilvl="2" w:tplc="04090005" w:tentative="1">
+      <w:start w:val="1"/>
+      <w:numFmt w:val="bullet"/>
+      <w:lvlText w:val=""/>
+      <w:lvlJc w:val="left"/>
+      <w:pPr>
+        <w:ind w:left="1540" w:hanging="420"/>
+      </w:pPr>
+      <w:rPr>
+        <w:rFonts w:ascii="Wingdings" w:hAnsi="Wingdings" w:hint="default"/>
+      </w:rPr>
+    </w:lvl>
+    <w:lvl w:ilvl="3" w:tplc="04090001" w:tentative="1">
+      <w:start w:val="1"/>
+      <w:numFmt w:val="bullet"/>
+      <w:lvlText w:val=""/>
+      <w:lvlJc w:val="left"/>
+      <w:pPr>
+        <w:ind w:left="1960" w:hanging="420"/>
+      </w:pPr>
+      <w:rPr>
+        <w:rFonts w:ascii="Wingdings" w:hAnsi="Wingdings" w:hint="default"/>
+      </w:rPr>
+    </w:lvl>
+    <w:lvl w:ilvl="4" w:tplc="04090003" w:tentative="1">
+      <w:start w:val="1"/>
+      <w:numFmt w:val="bullet"/>
+      <w:lvlText w:val=""/>
+      <w:lvlJc w:val="left"/>
+      <w:pPr>
+        <w:ind w:left="2380" w:hanging="420"/>
+      </w:pPr>
+      <w:rPr>
+        <w:rFonts w:ascii="Wingdings" w:hAnsi="Wingdings" w:hint="default"/>
+      </w:rPr>
+    </w:lvl>
+    <w:lvl w:ilvl="5" w:tplc="04090005" w:tentative="1">
+      <w:start w:val="1"/>
+      <w:numFmt w:val="bullet"/>
+      <w:lvlText w:val=""/>
+      <w:lvlJc w:val="left"/>
+      <w:pPr>
+        <w:ind w:left="2800" w:hanging="420"/>
+      </w:pPr>
+      <w:rPr>
+        <w:rFonts w:ascii="Wingdings" w:hAnsi="Wingdings" w:hint="default"/>
+      </w:rPr>
+    </w:lvl>
+    <w:lvl w:ilvl="6" w:tplc="04090001" w:tentative="1">
+      <w:start w:val="1"/>
+      <w:numFmt w:val="bullet"/>
+      <w:lvlText w:val=""/>
+      <w:lvlJc w:val="left"/>
+      <w:pPr>
+        <w:ind w:left="3220" w:hanging="420"/>
+      </w:pPr>
+      <w:rPr>
+        <w:rFonts w:ascii="Wingdings" w:hAnsi="Wingdings" w:hint="default"/>
+      </w:rPr>
+    </w:lvl>
+    <w:lvl w:ilvl="7" w:tplc="04090003" w:tentative="1">
+      <w:start w:val="1"/>
+      <w:numFmt w:val="bullet"/>
+      <w:lvlText w:val=""/>
+      <w:lvlJc w:val="left"/>
+      <w:pPr>
+        <w:ind w:left="3640" w:hanging="420"/>
+      </w:pPr>
+      <w:rPr>
+        <w:rFonts w:ascii="Wingdings" w:hAnsi="Wingdings" w:hint="default"/>
+      </w:rPr>
+    </w:lvl>
+    <w:lvl w:ilvl="8" w:tplc="04090005" w:tentative="1">
+      <w:start w:val="1"/>
+      <w:numFmt w:val="bullet"/>
+      <w:lvlText w:val=""/>
+      <w:lvlJc w:val="left"/>
+      <w:pPr>
+        <w:ind w:left="4060" w:hanging="420"/>
+      </w:pPr>
+      <w:rPr>
+        <w:rFonts w:ascii="Wingdings" w:hAnsi="Wingdings" w:hint="default"/>
+      </w:rPr>
+    </w:lvl>
+  </w:abstractNum>
+  <w:abstractNum w:abstractNumId="1" w15:restartNumberingAfterBreak="0">
     <w:nsid w:val="332F4F30"/>
     <w:multiLevelType w:val="hybridMultilevel"/>
     <w:tmpl w:val="E4121B74"/>
@@ -1244,7 +2855,7 @@
       </w:rPr>
     </w:lvl>
   </w:abstractNum>
-  <w:abstractNum w:abstractNumId="1" w15:restartNumberingAfterBreak="0">
+  <w:abstractNum w:abstractNumId="2" w15:restartNumberingAfterBreak="0">
     <w:nsid w:val="707B60C4"/>
     <w:multiLevelType w:val="hybridMultilevel"/>
     <w:tmpl w:val="CB1462BA"/>
@@ -1334,10 +2945,13 @@
     </w:lvl>
   </w:abstractNum>
   <w:num w:numId="1">
-    <w:abstractNumId w:val="0"/>
+    <w:abstractNumId w:val="1"/>
   </w:num>
   <w:num w:numId="2">
-    <w:abstractNumId w:val="1"/>
+    <w:abstractNumId w:val="2"/>
+  </w:num>
+  <w:num w:numId="3">
+    <w:abstractNumId w:val="0"/>
   </w:num>
 </w:numbering>
 </file>

</xml_diff>

<commit_message>
revert charls back to 2013 instead
</commit_message>
<xml_diff>
--- a/output/april-2021/Datasets Review for Project on Housing in China 2021.docx
+++ b/output/april-2021/Datasets Review for Project on Housing in China 2021.docx
@@ -73,7 +73,6 @@
         <w:spacing w:before="163" w:after="163" w:line="240" w:lineRule="auto"/>
         <w:ind w:firstLineChars="100" w:firstLine="280"/>
         <w:rPr>
-          <w:rFonts w:hint="eastAsia"/>
           <w:sz w:val="28"/>
           <w:szCs w:val="24"/>
         </w:rPr>
@@ -260,7 +259,7 @@
     </w:p>
     <w:tbl>
       <w:tblPr>
-        <w:tblW w:w="9340" w:type="dxa"/>
+        <w:tblW w:w="9546" w:type="dxa"/>
         <w:tblBorders>
           <w:top w:val="single" w:sz="4" w:space="0" w:color="auto"/>
           <w:left w:val="single" w:sz="4" w:space="0" w:color="auto"/>
@@ -296,7 +295,7 @@
               <w:spacing w:line="240" w:lineRule="auto"/>
               <w:jc w:val="left"/>
               <w:rPr>
-                <w:rFonts w:eastAsia="等线"/>
+                <w:rFonts w:eastAsia="DengXian"/>
                 <w:color w:val="000000"/>
                 <w:kern w:val="0"/>
                 <w:szCs w:val="24"/>
@@ -304,7 +303,7 @@
             </w:pPr>
             <w:r>
               <w:rPr>
-                <w:rFonts w:eastAsia="等线"/>
+                <w:rFonts w:eastAsia="DengXian"/>
                 <w:color w:val="000000"/>
                 <w:kern w:val="0"/>
                 <w:szCs w:val="24"/>
@@ -315,7 +314,7 @@
         </w:tc>
         <w:tc>
           <w:tcPr>
-            <w:tcW w:w="960" w:type="dxa"/>
+            <w:tcW w:w="1163" w:type="dxa"/>
             <w:shd w:val="clear" w:color="auto" w:fill="auto"/>
             <w:noWrap/>
             <w:vAlign w:val="center"/>
@@ -326,7 +325,7 @@
               <w:spacing w:line="240" w:lineRule="auto"/>
               <w:jc w:val="left"/>
               <w:rPr>
-                <w:rFonts w:eastAsia="等线"/>
+                <w:rFonts w:eastAsia="DengXian"/>
                 <w:color w:val="000000"/>
                 <w:kern w:val="0"/>
                 <w:szCs w:val="24"/>
@@ -334,7 +333,7 @@
             </w:pPr>
             <w:r>
               <w:rPr>
-                <w:rFonts w:eastAsia="等线"/>
+                <w:rFonts w:eastAsia="DengXian"/>
                 <w:color w:val="000000"/>
                 <w:kern w:val="0"/>
                 <w:szCs w:val="24"/>
@@ -345,7 +344,7 @@
         </w:tc>
         <w:tc>
           <w:tcPr>
-            <w:tcW w:w="960" w:type="dxa"/>
+            <w:tcW w:w="963" w:type="dxa"/>
             <w:shd w:val="clear" w:color="auto" w:fill="auto"/>
             <w:noWrap/>
             <w:vAlign w:val="center"/>
@@ -356,7 +355,7 @@
               <w:spacing w:line="240" w:lineRule="auto"/>
               <w:jc w:val="left"/>
               <w:rPr>
-                <w:rFonts w:eastAsia="等线"/>
+                <w:rFonts w:eastAsia="DengXian"/>
                 <w:color w:val="000000"/>
                 <w:kern w:val="0"/>
                 <w:szCs w:val="24"/>
@@ -364,7 +363,7 @@
             </w:pPr>
             <w:r>
               <w:rPr>
-                <w:rFonts w:eastAsia="等线"/>
+                <w:rFonts w:eastAsia="DengXian"/>
                 <w:color w:val="000000"/>
                 <w:kern w:val="0"/>
                 <w:szCs w:val="24"/>
@@ -386,7 +385,7 @@
               <w:spacing w:line="240" w:lineRule="auto"/>
               <w:jc w:val="left"/>
               <w:rPr>
-                <w:rFonts w:eastAsia="等线"/>
+                <w:rFonts w:eastAsia="DengXian"/>
                 <w:color w:val="000000"/>
                 <w:kern w:val="0"/>
                 <w:szCs w:val="24"/>
@@ -394,7 +393,7 @@
             </w:pPr>
             <w:r>
               <w:rPr>
-                <w:rFonts w:eastAsia="等线"/>
+                <w:rFonts w:eastAsia="DengXian"/>
                 <w:color w:val="000000"/>
                 <w:kern w:val="0"/>
                 <w:szCs w:val="24"/>
@@ -416,7 +415,7 @@
               <w:spacing w:line="240" w:lineRule="auto"/>
               <w:jc w:val="left"/>
               <w:rPr>
-                <w:rFonts w:eastAsia="等线"/>
+                <w:rFonts w:eastAsia="DengXian"/>
                 <w:color w:val="000000"/>
                 <w:kern w:val="0"/>
                 <w:szCs w:val="24"/>
@@ -424,7 +423,7 @@
             </w:pPr>
             <w:r>
               <w:rPr>
-                <w:rFonts w:eastAsia="等线"/>
+                <w:rFonts w:eastAsia="DengXian"/>
                 <w:color w:val="000000"/>
                 <w:kern w:val="0"/>
                 <w:szCs w:val="24"/>
@@ -446,7 +445,7 @@
               <w:spacing w:line="240" w:lineRule="auto"/>
               <w:jc w:val="left"/>
               <w:rPr>
-                <w:rFonts w:eastAsia="等线"/>
+                <w:rFonts w:eastAsia="DengXian"/>
                 <w:color w:val="000000"/>
                 <w:kern w:val="0"/>
                 <w:szCs w:val="24"/>
@@ -454,7 +453,7 @@
             </w:pPr>
             <w:r>
               <w:rPr>
-                <w:rFonts w:eastAsia="等线"/>
+                <w:rFonts w:eastAsia="DengXian"/>
                 <w:color w:val="000000"/>
                 <w:kern w:val="0"/>
                 <w:szCs w:val="24"/>
@@ -481,7 +480,7 @@
               <w:spacing w:line="240" w:lineRule="auto"/>
               <w:jc w:val="left"/>
               <w:rPr>
-                <w:rFonts w:eastAsia="等线"/>
+                <w:rFonts w:eastAsia="DengXian"/>
                 <w:color w:val="000000"/>
                 <w:kern w:val="0"/>
                 <w:szCs w:val="24"/>
@@ -489,36 +488,18 @@
             </w:pPr>
             <w:r>
               <w:rPr>
-                <w:rFonts w:eastAsia="等线"/>
-                <w:color w:val="000000"/>
-                <w:kern w:val="0"/>
-                <w:szCs w:val="24"/>
-              </w:rPr>
-              <w:t>Respondent Parental SES (</w:t>
-            </w:r>
-            <w:r>
-              <w:rPr>
-                <w:rFonts w:eastAsia="等线"/>
-                <w:color w:val="000000"/>
-                <w:kern w:val="0"/>
-                <w:szCs w:val="24"/>
-              </w:rPr>
-              <w:t>e.g.,</w:t>
-            </w:r>
-            <w:r>
-              <w:rPr>
-                <w:rFonts w:eastAsia="等线"/>
-                <w:color w:val="000000"/>
-                <w:kern w:val="0"/>
-                <w:szCs w:val="24"/>
-              </w:rPr>
-              <w:t xml:space="preserve"> education)</w:t>
+                <w:rFonts w:eastAsia="DengXian"/>
+                <w:color w:val="000000"/>
+                <w:kern w:val="0"/>
+                <w:szCs w:val="24"/>
+              </w:rPr>
+              <w:t>Respondent Parental SES (e.g., education)</w:t>
             </w:r>
           </w:p>
         </w:tc>
         <w:tc>
           <w:tcPr>
-            <w:tcW w:w="960" w:type="dxa"/>
+            <w:tcW w:w="1163" w:type="dxa"/>
             <w:shd w:val="clear" w:color="auto" w:fill="auto"/>
             <w:noWrap/>
             <w:vAlign w:val="center"/>
@@ -529,7 +510,7 @@
               <w:spacing w:line="240" w:lineRule="auto"/>
               <w:jc w:val="left"/>
               <w:rPr>
-                <w:rFonts w:eastAsia="等线"/>
+                <w:rFonts w:eastAsia="DengXian"/>
                 <w:color w:val="000000"/>
                 <w:kern w:val="0"/>
                 <w:szCs w:val="24"/>
@@ -537,7 +518,37 @@
             </w:pPr>
             <w:r>
               <w:rPr>
-                <w:rFonts w:ascii="等线" w:eastAsia="等线" w:hAnsi="等线" w:hint="eastAsia"/>
+                <w:rFonts w:ascii="DengXian" w:eastAsia="DengXian" w:hAnsi="DengXian" w:hint="eastAsia"/>
+                <w:color w:val="000000"/>
+                <w:kern w:val="0"/>
+                <w:szCs w:val="24"/>
+              </w:rPr>
+              <w:t>√</w:t>
+            </w:r>
+          </w:p>
+        </w:tc>
+        <w:tc>
+          <w:tcPr>
+            <w:tcW w:w="963" w:type="dxa"/>
+            <w:shd w:val="clear" w:color="auto" w:fill="auto"/>
+            <w:noWrap/>
+            <w:vAlign w:val="center"/>
+            <w:hideMark/>
+          </w:tcPr>
+          <w:p>
+            <w:pPr>
+              <w:spacing w:line="240" w:lineRule="auto"/>
+              <w:jc w:val="left"/>
+              <w:rPr>
+                <w:rFonts w:eastAsia="DengXian"/>
+                <w:color w:val="000000"/>
+                <w:kern w:val="0"/>
+                <w:szCs w:val="24"/>
+              </w:rPr>
+            </w:pPr>
+            <w:r>
+              <w:rPr>
+                <w:rFonts w:ascii="DengXian" w:eastAsia="DengXian" w:hAnsi="DengXian" w:hint="eastAsia"/>
                 <w:color w:val="000000"/>
                 <w:kern w:val="0"/>
                 <w:szCs w:val="24"/>
@@ -559,7 +570,7 @@
               <w:spacing w:line="240" w:lineRule="auto"/>
               <w:jc w:val="left"/>
               <w:rPr>
-                <w:rFonts w:eastAsia="等线"/>
+                <w:rFonts w:eastAsia="DengXian"/>
                 <w:color w:val="000000"/>
                 <w:kern w:val="0"/>
                 <w:szCs w:val="24"/>
@@ -567,7 +578,7 @@
             </w:pPr>
             <w:r>
               <w:rPr>
-                <w:rFonts w:ascii="等线" w:eastAsia="等线" w:hAnsi="等线" w:hint="eastAsia"/>
+                <w:rFonts w:ascii="DengXian" w:eastAsia="DengXian" w:hAnsi="DengXian" w:hint="eastAsia"/>
                 <w:color w:val="000000"/>
                 <w:kern w:val="0"/>
                 <w:szCs w:val="24"/>
@@ -589,7 +600,7 @@
               <w:spacing w:line="240" w:lineRule="auto"/>
               <w:jc w:val="left"/>
               <w:rPr>
-                <w:rFonts w:eastAsia="等线"/>
+                <w:rFonts w:eastAsia="DengXian"/>
                 <w:color w:val="000000"/>
                 <w:kern w:val="0"/>
                 <w:szCs w:val="24"/>
@@ -597,7 +608,7 @@
             </w:pPr>
             <w:r>
               <w:rPr>
-                <w:rFonts w:ascii="等线" w:eastAsia="等线" w:hAnsi="等线" w:hint="eastAsia"/>
+                <w:rFonts w:ascii="DengXian" w:eastAsia="DengXian" w:hAnsi="DengXian" w:hint="eastAsia"/>
                 <w:color w:val="000000"/>
                 <w:kern w:val="0"/>
                 <w:szCs w:val="24"/>
@@ -619,7 +630,7 @@
               <w:spacing w:line="240" w:lineRule="auto"/>
               <w:jc w:val="left"/>
               <w:rPr>
-                <w:rFonts w:eastAsia="等线"/>
+                <w:rFonts w:eastAsia="DengXian"/>
                 <w:color w:val="000000"/>
                 <w:kern w:val="0"/>
                 <w:szCs w:val="24"/>
@@ -627,37 +638,7 @@
             </w:pPr>
             <w:r>
               <w:rPr>
-                <w:rFonts w:ascii="等线" w:eastAsia="等线" w:hAnsi="等线" w:hint="eastAsia"/>
-                <w:color w:val="000000"/>
-                <w:kern w:val="0"/>
-                <w:szCs w:val="24"/>
-              </w:rPr>
-              <w:t>√</w:t>
-            </w:r>
-          </w:p>
-        </w:tc>
-        <w:tc>
-          <w:tcPr>
-            <w:tcW w:w="960" w:type="dxa"/>
-            <w:shd w:val="clear" w:color="auto" w:fill="auto"/>
-            <w:noWrap/>
-            <w:vAlign w:val="center"/>
-            <w:hideMark/>
-          </w:tcPr>
-          <w:p>
-            <w:pPr>
-              <w:spacing w:line="240" w:lineRule="auto"/>
-              <w:jc w:val="left"/>
-              <w:rPr>
-                <w:rFonts w:eastAsia="等线"/>
-                <w:color w:val="000000"/>
-                <w:kern w:val="0"/>
-                <w:szCs w:val="24"/>
-              </w:rPr>
-            </w:pPr>
-            <w:r>
-              <w:rPr>
-                <w:rFonts w:ascii="等线" w:eastAsia="等线" w:hAnsi="等线" w:hint="eastAsia"/>
+                <w:rFonts w:ascii="DengXian" w:eastAsia="DengXian" w:hAnsi="DengXian" w:hint="eastAsia"/>
                 <w:color w:val="000000"/>
                 <w:kern w:val="0"/>
                 <w:szCs w:val="24"/>
@@ -684,7 +665,7 @@
               <w:spacing w:line="240" w:lineRule="auto"/>
               <w:jc w:val="left"/>
               <w:rPr>
-                <w:rFonts w:eastAsia="等线"/>
+                <w:rFonts w:eastAsia="DengXian"/>
                 <w:color w:val="000000"/>
                 <w:kern w:val="0"/>
                 <w:szCs w:val="24"/>
@@ -692,7 +673,7 @@
             </w:pPr>
             <w:r>
               <w:rPr>
-                <w:rFonts w:eastAsia="等线"/>
+                <w:rFonts w:eastAsia="DengXian"/>
                 <w:color w:val="000000"/>
                 <w:kern w:val="0"/>
                 <w:szCs w:val="24"/>
@@ -703,7 +684,7 @@
         </w:tc>
         <w:tc>
           <w:tcPr>
-            <w:tcW w:w="960" w:type="dxa"/>
+            <w:tcW w:w="1163" w:type="dxa"/>
             <w:shd w:val="clear" w:color="auto" w:fill="auto"/>
             <w:noWrap/>
             <w:vAlign w:val="center"/>
@@ -714,7 +695,7 @@
               <w:spacing w:line="240" w:lineRule="auto"/>
               <w:jc w:val="left"/>
               <w:rPr>
-                <w:rFonts w:eastAsia="等线"/>
+                <w:rFonts w:eastAsia="DengXian"/>
                 <w:color w:val="000000"/>
                 <w:kern w:val="0"/>
                 <w:szCs w:val="24"/>
@@ -722,7 +703,37 @@
             </w:pPr>
             <w:r>
               <w:rPr>
-                <w:rFonts w:ascii="等线" w:eastAsia="等线" w:hAnsi="等线" w:hint="eastAsia"/>
+                <w:rFonts w:ascii="DengXian" w:eastAsia="DengXian" w:hAnsi="DengXian" w:hint="eastAsia"/>
+                <w:color w:val="000000"/>
+                <w:kern w:val="0"/>
+                <w:szCs w:val="24"/>
+              </w:rPr>
+              <w:t>√</w:t>
+            </w:r>
+          </w:p>
+        </w:tc>
+        <w:tc>
+          <w:tcPr>
+            <w:tcW w:w="963" w:type="dxa"/>
+            <w:shd w:val="clear" w:color="auto" w:fill="auto"/>
+            <w:noWrap/>
+            <w:vAlign w:val="center"/>
+            <w:hideMark/>
+          </w:tcPr>
+          <w:p>
+            <w:pPr>
+              <w:spacing w:line="240" w:lineRule="auto"/>
+              <w:jc w:val="left"/>
+              <w:rPr>
+                <w:rFonts w:eastAsia="DengXian"/>
+                <w:color w:val="000000"/>
+                <w:kern w:val="0"/>
+                <w:szCs w:val="24"/>
+              </w:rPr>
+            </w:pPr>
+            <w:r>
+              <w:rPr>
+                <w:rFonts w:ascii="DengXian" w:eastAsia="DengXian" w:hAnsi="DengXian" w:hint="eastAsia"/>
                 <w:color w:val="000000"/>
                 <w:kern w:val="0"/>
                 <w:szCs w:val="24"/>
@@ -744,37 +755,7 @@
               <w:spacing w:line="240" w:lineRule="auto"/>
               <w:jc w:val="left"/>
               <w:rPr>
-                <w:rFonts w:eastAsia="等线"/>
-                <w:color w:val="000000"/>
-                <w:kern w:val="0"/>
-                <w:szCs w:val="24"/>
-              </w:rPr>
-            </w:pPr>
-            <w:r>
-              <w:rPr>
-                <w:rFonts w:ascii="等线" w:eastAsia="等线" w:hAnsi="等线" w:hint="eastAsia"/>
-                <w:color w:val="000000"/>
-                <w:kern w:val="0"/>
-                <w:szCs w:val="24"/>
-              </w:rPr>
-              <w:t>√</w:t>
-            </w:r>
-          </w:p>
-        </w:tc>
-        <w:tc>
-          <w:tcPr>
-            <w:tcW w:w="960" w:type="dxa"/>
-            <w:shd w:val="clear" w:color="auto" w:fill="auto"/>
-            <w:noWrap/>
-            <w:vAlign w:val="center"/>
-            <w:hideMark/>
-          </w:tcPr>
-          <w:p>
-            <w:pPr>
-              <w:spacing w:line="240" w:lineRule="auto"/>
-              <w:jc w:val="left"/>
-              <w:rPr>
-                <w:rFonts w:eastAsia="等线"/>
+                <w:rFonts w:eastAsia="DengXian"/>
                 <w:color w:val="000000"/>
                 <w:kern w:val="0"/>
                 <w:szCs w:val="24"/>
@@ -840,7 +821,7 @@
               <w:spacing w:line="240" w:lineRule="auto"/>
               <w:jc w:val="left"/>
               <w:rPr>
-                <w:rFonts w:eastAsia="等线"/>
+                <w:rFonts w:eastAsia="DengXian"/>
                 <w:color w:val="000000"/>
                 <w:kern w:val="0"/>
                 <w:szCs w:val="24"/>
@@ -848,7 +829,7 @@
             </w:pPr>
             <w:r>
               <w:rPr>
-                <w:rFonts w:eastAsia="等线"/>
+                <w:rFonts w:eastAsia="DengXian"/>
                 <w:color w:val="000000"/>
                 <w:kern w:val="0"/>
                 <w:szCs w:val="24"/>
@@ -857,7 +838,7 @@
             </w:r>
             <w:r>
               <w:rPr>
-                <w:rFonts w:eastAsia="等线" w:hint="eastAsia"/>
+                <w:rFonts w:eastAsia="DengXian" w:hint="eastAsia"/>
                 <w:color w:val="000000"/>
                 <w:kern w:val="0"/>
                 <w:szCs w:val="24"/>
@@ -866,7 +847,7 @@
             </w:r>
             <w:r>
               <w:rPr>
-                <w:rFonts w:eastAsia="等线"/>
+                <w:rFonts w:eastAsia="DengXian"/>
                 <w:color w:val="000000"/>
                 <w:kern w:val="0"/>
                 <w:szCs w:val="24"/>
@@ -875,7 +856,7 @@
             </w:r>
             <w:r>
               <w:rPr>
-                <w:rFonts w:eastAsia="等线"/>
+                <w:rFonts w:eastAsia="DengXian"/>
                 <w:color w:val="000000"/>
                 <w:kern w:val="0"/>
                 <w:szCs w:val="24"/>
@@ -886,7 +867,7 @@
         </w:tc>
         <w:tc>
           <w:tcPr>
-            <w:tcW w:w="960" w:type="dxa"/>
+            <w:tcW w:w="1163" w:type="dxa"/>
             <w:shd w:val="clear" w:color="auto" w:fill="auto"/>
             <w:noWrap/>
             <w:vAlign w:val="center"/>
@@ -897,7 +878,7 @@
               <w:spacing w:line="240" w:lineRule="auto"/>
               <w:jc w:val="left"/>
               <w:rPr>
-                <w:rFonts w:eastAsia="等线"/>
+                <w:rFonts w:eastAsia="DengXian"/>
                 <w:color w:val="000000"/>
                 <w:kern w:val="0"/>
                 <w:szCs w:val="24"/>
@@ -905,7 +886,7 @@
             </w:pPr>
             <w:r>
               <w:rPr>
-                <w:rFonts w:ascii="等线" w:eastAsia="等线" w:hAnsi="等线" w:hint="eastAsia"/>
+                <w:rFonts w:ascii="DengXian" w:eastAsia="DengXian" w:hAnsi="DengXian" w:hint="eastAsia"/>
                 <w:color w:val="000000"/>
                 <w:kern w:val="0"/>
                 <w:szCs w:val="24"/>
@@ -916,7 +897,7 @@
         </w:tc>
         <w:tc>
           <w:tcPr>
-            <w:tcW w:w="960" w:type="dxa"/>
+            <w:tcW w:w="963" w:type="dxa"/>
             <w:shd w:val="clear" w:color="auto" w:fill="auto"/>
             <w:noWrap/>
             <w:vAlign w:val="center"/>
@@ -927,7 +908,7 @@
               <w:spacing w:line="240" w:lineRule="auto"/>
               <w:jc w:val="left"/>
               <w:rPr>
-                <w:rFonts w:eastAsia="等线"/>
+                <w:rFonts w:eastAsia="DengXian"/>
                 <w:color w:val="000000"/>
                 <w:kern w:val="0"/>
                 <w:szCs w:val="24"/>
@@ -1013,7 +994,7 @@
               <w:spacing w:line="240" w:lineRule="auto"/>
               <w:jc w:val="left"/>
               <w:rPr>
-                <w:rFonts w:eastAsia="等线"/>
+                <w:rFonts w:eastAsia="DengXian"/>
                 <w:color w:val="000000"/>
                 <w:kern w:val="0"/>
                 <w:szCs w:val="24"/>
@@ -1021,36 +1002,18 @@
             </w:pPr>
             <w:r>
               <w:rPr>
-                <w:rFonts w:eastAsia="等线"/>
-                <w:color w:val="000000"/>
-                <w:kern w:val="0"/>
-                <w:szCs w:val="24"/>
-              </w:rPr>
-              <w:t>Spousal Parental SES (</w:t>
-            </w:r>
-            <w:r>
-              <w:rPr>
-                <w:rFonts w:eastAsia="等线"/>
-                <w:color w:val="000000"/>
-                <w:kern w:val="0"/>
-                <w:szCs w:val="24"/>
-              </w:rPr>
-              <w:t>e.g.,</w:t>
-            </w:r>
-            <w:r>
-              <w:rPr>
-                <w:rFonts w:eastAsia="等线"/>
-                <w:color w:val="000000"/>
-                <w:kern w:val="0"/>
-                <w:szCs w:val="24"/>
-              </w:rPr>
-              <w:t xml:space="preserve"> education)</w:t>
+                <w:rFonts w:eastAsia="DengXian"/>
+                <w:color w:val="000000"/>
+                <w:kern w:val="0"/>
+                <w:szCs w:val="24"/>
+              </w:rPr>
+              <w:t>Spousal Parental SES (e.g., education)</w:t>
             </w:r>
           </w:p>
         </w:tc>
         <w:tc>
           <w:tcPr>
-            <w:tcW w:w="960" w:type="dxa"/>
+            <w:tcW w:w="1163" w:type="dxa"/>
             <w:shd w:val="clear" w:color="auto" w:fill="auto"/>
             <w:noWrap/>
             <w:vAlign w:val="center"/>
@@ -1061,7 +1024,7 @@
               <w:spacing w:line="240" w:lineRule="auto"/>
               <w:jc w:val="left"/>
               <w:rPr>
-                <w:rFonts w:eastAsia="等线"/>
+                <w:rFonts w:eastAsia="DengXian"/>
                 <w:color w:val="000000"/>
                 <w:kern w:val="0"/>
                 <w:szCs w:val="24"/>
@@ -1071,7 +1034,7 @@
         </w:tc>
         <w:tc>
           <w:tcPr>
-            <w:tcW w:w="960" w:type="dxa"/>
+            <w:tcW w:w="963" w:type="dxa"/>
             <w:shd w:val="clear" w:color="auto" w:fill="auto"/>
             <w:noWrap/>
             <w:vAlign w:val="center"/>
@@ -1082,7 +1045,7 @@
               <w:spacing w:line="240" w:lineRule="auto"/>
               <w:jc w:val="left"/>
               <w:rPr>
-                <w:rFonts w:eastAsia="等线"/>
+                <w:rFonts w:eastAsia="DengXian"/>
                 <w:color w:val="000000"/>
                 <w:kern w:val="0"/>
                 <w:szCs w:val="24"/>
@@ -1090,7 +1053,7 @@
             </w:pPr>
             <w:r>
               <w:rPr>
-                <w:rFonts w:ascii="等线" w:eastAsia="等线" w:hAnsi="等线" w:hint="eastAsia"/>
+                <w:rFonts w:ascii="DengXian" w:eastAsia="DengXian" w:hAnsi="DengXian" w:hint="eastAsia"/>
                 <w:color w:val="000000"/>
                 <w:kern w:val="0"/>
                 <w:szCs w:val="24"/>
@@ -1112,7 +1075,28 @@
               <w:spacing w:line="240" w:lineRule="auto"/>
               <w:jc w:val="left"/>
               <w:rPr>
-                <w:rFonts w:eastAsia="等线"/>
+                <w:rFonts w:eastAsia="DengXian"/>
+                <w:color w:val="000000"/>
+                <w:kern w:val="0"/>
+                <w:szCs w:val="24"/>
+              </w:rPr>
+            </w:pPr>
+          </w:p>
+        </w:tc>
+        <w:tc>
+          <w:tcPr>
+            <w:tcW w:w="960" w:type="dxa"/>
+            <w:shd w:val="clear" w:color="auto" w:fill="auto"/>
+            <w:noWrap/>
+            <w:vAlign w:val="center"/>
+            <w:hideMark/>
+          </w:tcPr>
+          <w:p>
+            <w:pPr>
+              <w:spacing w:line="240" w:lineRule="auto"/>
+              <w:jc w:val="left"/>
+              <w:rPr>
+                <w:rFonts w:eastAsia="DengXian"/>
                 <w:color w:val="000000"/>
                 <w:kern w:val="0"/>
                 <w:szCs w:val="24"/>
@@ -1120,7 +1104,7 @@
             </w:pPr>
             <w:r>
               <w:rPr>
-                <w:rFonts w:ascii="等线" w:eastAsia="等线" w:hAnsi="等线" w:hint="eastAsia"/>
+                <w:rFonts w:ascii="DengXian" w:eastAsia="DengXian" w:hAnsi="DengXian" w:hint="eastAsia"/>
                 <w:color w:val="000000"/>
                 <w:kern w:val="0"/>
                 <w:szCs w:val="24"/>
@@ -1142,37 +1126,7 @@
               <w:spacing w:line="240" w:lineRule="auto"/>
               <w:jc w:val="left"/>
               <w:rPr>
-                <w:rFonts w:eastAsia="等线"/>
-                <w:color w:val="000000"/>
-                <w:kern w:val="0"/>
-                <w:szCs w:val="24"/>
-              </w:rPr>
-            </w:pPr>
-            <w:r>
-              <w:rPr>
-                <w:rFonts w:ascii="等线" w:eastAsia="等线" w:hAnsi="等线" w:hint="eastAsia"/>
-                <w:color w:val="000000"/>
-                <w:kern w:val="0"/>
-                <w:szCs w:val="24"/>
-              </w:rPr>
-              <w:t>√</w:t>
-            </w:r>
-          </w:p>
-        </w:tc>
-        <w:tc>
-          <w:tcPr>
-            <w:tcW w:w="960" w:type="dxa"/>
-            <w:shd w:val="clear" w:color="auto" w:fill="auto"/>
-            <w:noWrap/>
-            <w:vAlign w:val="center"/>
-            <w:hideMark/>
-          </w:tcPr>
-          <w:p>
-            <w:pPr>
-              <w:spacing w:line="240" w:lineRule="auto"/>
-              <w:jc w:val="left"/>
-              <w:rPr>
-                <w:rFonts w:eastAsia="等线"/>
+                <w:rFonts w:eastAsia="DengXian"/>
                 <w:color w:val="000000"/>
                 <w:kern w:val="0"/>
                 <w:szCs w:val="24"/>
@@ -1198,7 +1152,7 @@
               <w:spacing w:line="240" w:lineRule="auto"/>
               <w:jc w:val="left"/>
               <w:rPr>
-                <w:rFonts w:eastAsia="等线"/>
+                <w:rFonts w:eastAsia="DengXian"/>
                 <w:color w:val="000000"/>
                 <w:kern w:val="0"/>
                 <w:szCs w:val="24"/>
@@ -1206,7 +1160,7 @@
             </w:pPr>
             <w:r>
               <w:rPr>
-                <w:rFonts w:eastAsia="等线"/>
+                <w:rFonts w:eastAsia="DengXian"/>
                 <w:color w:val="000000"/>
                 <w:kern w:val="0"/>
                 <w:szCs w:val="24"/>
@@ -1217,7 +1171,7 @@
         </w:tc>
         <w:tc>
           <w:tcPr>
-            <w:tcW w:w="960" w:type="dxa"/>
+            <w:tcW w:w="1163" w:type="dxa"/>
             <w:shd w:val="clear" w:color="auto" w:fill="auto"/>
             <w:noWrap/>
             <w:vAlign w:val="center"/>
@@ -1228,7 +1182,7 @@
               <w:spacing w:line="240" w:lineRule="auto"/>
               <w:jc w:val="left"/>
               <w:rPr>
-                <w:rFonts w:eastAsia="等线"/>
+                <w:rFonts w:eastAsia="DengXian"/>
                 <w:color w:val="000000"/>
                 <w:kern w:val="0"/>
                 <w:szCs w:val="24"/>
@@ -1238,7 +1192,7 @@
         </w:tc>
         <w:tc>
           <w:tcPr>
-            <w:tcW w:w="960" w:type="dxa"/>
+            <w:tcW w:w="963" w:type="dxa"/>
             <w:shd w:val="clear" w:color="auto" w:fill="auto"/>
             <w:noWrap/>
             <w:vAlign w:val="center"/>
@@ -1249,7 +1203,7 @@
               <w:spacing w:line="240" w:lineRule="auto"/>
               <w:jc w:val="left"/>
               <w:rPr>
-                <w:rFonts w:eastAsia="等线"/>
+                <w:rFonts w:eastAsia="DengXian"/>
                 <w:color w:val="000000"/>
                 <w:kern w:val="0"/>
                 <w:szCs w:val="24"/>
@@ -1257,7 +1211,7 @@
             </w:pPr>
             <w:r>
               <w:rPr>
-                <w:rFonts w:ascii="等线" w:eastAsia="等线" w:hAnsi="等线" w:hint="eastAsia"/>
+                <w:rFonts w:ascii="DengXian" w:eastAsia="DengXian" w:hAnsi="DengXian" w:hint="eastAsia"/>
                 <w:color w:val="000000"/>
                 <w:kern w:val="0"/>
                 <w:szCs w:val="24"/>
@@ -1279,7 +1233,7 @@
               <w:spacing w:line="240" w:lineRule="auto"/>
               <w:jc w:val="left"/>
               <w:rPr>
-                <w:rFonts w:eastAsia="等线"/>
+                <w:rFonts w:eastAsia="DengXian"/>
                 <w:color w:val="000000"/>
                 <w:kern w:val="0"/>
                 <w:szCs w:val="24"/>
@@ -1438,21 +1392,7 @@
           <w:sz w:val="28"/>
           <w:szCs w:val="24"/>
         </w:rPr>
-        <w:t xml:space="preserve">YRST </w:t>
-      </w:r>
-      <w:r>
-        <w:rPr>
-          <w:sz w:val="28"/>
-          <w:szCs w:val="24"/>
-        </w:rPr>
-        <w:t>focuses solely on Shanghai</w:t>
-      </w:r>
-      <w:r>
-        <w:rPr>
-          <w:sz w:val="28"/>
-          <w:szCs w:val="24"/>
-        </w:rPr>
-        <w:t xml:space="preserve"> population</w:t>
+        <w:t>YRST focuses solely on Shanghai population</w:t>
       </w:r>
       <w:r>
         <w:rPr>
@@ -1537,7 +1477,6 @@
       <w:pPr>
         <w:spacing w:before="163" w:after="163" w:line="240" w:lineRule="auto"/>
         <w:rPr>
-          <w:rFonts w:hint="eastAsia"/>
           <w:sz w:val="28"/>
           <w:szCs w:val="24"/>
         </w:rPr>
@@ -1608,7 +1547,7 @@
     </w:p>
     <w:p>
       <w:pPr>
-        <w:pStyle w:val="ListParagraph"/>
+        <w:pStyle w:val="a8"/>
         <w:numPr>
           <w:ilvl w:val="0"/>
           <w:numId w:val="2"/>
@@ -1647,7 +1586,7 @@
       </w:r>
       <w:r>
         <w:rPr>
-          <w:rStyle w:val="FootnoteReference"/>
+          <w:rStyle w:val="a7"/>
           <w:i/>
           <w:sz w:val="28"/>
           <w:szCs w:val="24"/>
@@ -1665,7 +1604,7 @@
     </w:p>
     <w:p>
       <w:pPr>
-        <w:pStyle w:val="ListParagraph"/>
+        <w:pStyle w:val="a8"/>
         <w:numPr>
           <w:ilvl w:val="0"/>
           <w:numId w:val="2"/>
@@ -1686,7 +1625,7 @@
           <w:sz w:val="28"/>
           <w:szCs w:val="24"/>
         </w:rPr>
-        <w:t>FYRST</w:t>
+        <w:t xml:space="preserve">FYRST </w:t>
       </w:r>
       <w:r>
         <w:rPr>
@@ -1695,7 +1634,7 @@
           <w:sz w:val="28"/>
           <w:szCs w:val="24"/>
         </w:rPr>
-        <w:t xml:space="preserve"> </w:t>
+        <w:t>(</w:t>
       </w:r>
       <w:r>
         <w:rPr>
@@ -1704,7 +1643,7 @@
           <w:sz w:val="28"/>
           <w:szCs w:val="24"/>
         </w:rPr>
-        <w:t>(</w:t>
+        <w:t>Fudan Yangtze River Delta Social Transformation Survey</w:t>
       </w:r>
       <w:r>
         <w:rPr>
@@ -1713,40 +1652,31 @@
           <w:sz w:val="28"/>
           <w:szCs w:val="24"/>
         </w:rPr>
-        <w:t>Fudan Yangtze River Delta Social Transformation Survey</w:t>
-      </w:r>
-      <w:r>
-        <w:rPr>
+        <w:t>)</w:t>
+      </w:r>
+      <w:r>
+        <w:rPr>
+          <w:rStyle w:val="a7"/>
           <w:i/>
           <w:iCs/>
           <w:sz w:val="28"/>
           <w:szCs w:val="24"/>
         </w:rPr>
-        <w:t>)</w:t>
-      </w:r>
-      <w:r>
-        <w:rPr>
-          <w:rStyle w:val="FootnoteReference"/>
+        <w:footnoteReference w:id="2"/>
+      </w:r>
+      <w:r>
+        <w:rPr>
           <w:i/>
           <w:iCs/>
           <w:sz w:val="28"/>
           <w:szCs w:val="24"/>
         </w:rPr>
-        <w:footnoteReference w:id="2"/>
-      </w:r>
-      <w:r>
-        <w:rPr>
-          <w:i/>
-          <w:iCs/>
-          <w:sz w:val="28"/>
-          <w:szCs w:val="24"/>
-        </w:rPr>
         <w:t xml:space="preserve"> 2013 wave</w:t>
       </w:r>
     </w:p>
     <w:p>
       <w:pPr>
-        <w:pStyle w:val="ListParagraph"/>
+        <w:pStyle w:val="a8"/>
         <w:numPr>
           <w:ilvl w:val="0"/>
           <w:numId w:val="1"/>
@@ -1775,7 +1705,7 @@
       </w:r>
       <w:r>
         <w:rPr>
-          <w:rStyle w:val="FootnoteReference"/>
+          <w:rStyle w:val="a7"/>
           <w:sz w:val="28"/>
           <w:szCs w:val="24"/>
         </w:rPr>
@@ -1812,7 +1742,7 @@
       </w:r>
       <w:r>
         <w:rPr>
-          <w:rStyle w:val="FootnoteReference"/>
+          <w:rStyle w:val="a7"/>
           <w:sz w:val="28"/>
           <w:szCs w:val="24"/>
         </w:rPr>
@@ -1828,7 +1758,7 @@
     </w:p>
     <w:p>
       <w:pPr>
-        <w:pStyle w:val="ListParagraph"/>
+        <w:pStyle w:val="a8"/>
         <w:numPr>
           <w:ilvl w:val="0"/>
           <w:numId w:val="2"/>
@@ -1850,7 +1780,7 @@
           <w:sz w:val="28"/>
           <w:szCs w:val="24"/>
         </w:rPr>
-        <w:t>CHFS</w:t>
+        <w:t xml:space="preserve">CHFS </w:t>
       </w:r>
       <w:r>
         <w:rPr>
@@ -1858,7 +1788,7 @@
           <w:sz w:val="28"/>
           <w:szCs w:val="24"/>
         </w:rPr>
-        <w:t xml:space="preserve"> </w:t>
+        <w:t>(</w:t>
       </w:r>
       <w:r>
         <w:rPr>
@@ -1866,7 +1796,7 @@
           <w:sz w:val="28"/>
           <w:szCs w:val="24"/>
         </w:rPr>
-        <w:t>(</w:t>
+        <w:t>Chinese Household Finance Survey</w:t>
       </w:r>
       <w:r>
         <w:rPr>
@@ -1874,19 +1804,11 @@
           <w:sz w:val="28"/>
           <w:szCs w:val="24"/>
         </w:rPr>
-        <w:t>Chinese Household Finance Survey</w:t>
-      </w:r>
-      <w:r>
-        <w:rPr>
-          <w:i/>
-          <w:sz w:val="28"/>
-          <w:szCs w:val="24"/>
-        </w:rPr>
         <w:t>)</w:t>
       </w:r>
       <w:r>
         <w:rPr>
-          <w:rStyle w:val="FootnoteReference"/>
+          <w:rStyle w:val="a7"/>
           <w:i/>
           <w:sz w:val="28"/>
           <w:szCs w:val="24"/>
@@ -1904,7 +1826,7 @@
     </w:p>
     <w:p>
       <w:pPr>
-        <w:pStyle w:val="ListParagraph"/>
+        <w:pStyle w:val="a8"/>
         <w:numPr>
           <w:ilvl w:val="0"/>
           <w:numId w:val="1"/>
@@ -1939,7 +1861,7 @@
       </w:r>
       <w:r>
         <w:rPr>
-          <w:rStyle w:val="FootnoteReference"/>
+          <w:rStyle w:val="a7"/>
           <w:sz w:val="28"/>
           <w:szCs w:val="24"/>
         </w:rPr>
@@ -1955,7 +1877,7 @@
     </w:p>
     <w:p>
       <w:pPr>
-        <w:pStyle w:val="ListParagraph"/>
+        <w:pStyle w:val="a8"/>
         <w:numPr>
           <w:ilvl w:val="0"/>
           <w:numId w:val="2"/>
@@ -1977,7 +1899,7 @@
           <w:sz w:val="28"/>
           <w:szCs w:val="28"/>
         </w:rPr>
-        <w:t>CFPS</w:t>
+        <w:t xml:space="preserve">CFPS </w:t>
       </w:r>
       <w:r>
         <w:rPr>
@@ -1985,7 +1907,7 @@
           <w:sz w:val="28"/>
           <w:szCs w:val="28"/>
         </w:rPr>
-        <w:t xml:space="preserve"> </w:t>
+        <w:t>(</w:t>
       </w:r>
       <w:r>
         <w:rPr>
@@ -1993,7 +1915,7 @@
           <w:sz w:val="28"/>
           <w:szCs w:val="28"/>
         </w:rPr>
-        <w:t>(</w:t>
+        <w:t>China Family Panel Studies</w:t>
       </w:r>
       <w:r>
         <w:rPr>
@@ -2001,19 +1923,11 @@
           <w:sz w:val="28"/>
           <w:szCs w:val="28"/>
         </w:rPr>
-        <w:t>China Family Panel Studies</w:t>
-      </w:r>
-      <w:r>
-        <w:rPr>
-          <w:i/>
-          <w:sz w:val="28"/>
-          <w:szCs w:val="28"/>
-        </w:rPr>
         <w:t>)</w:t>
       </w:r>
       <w:r>
         <w:rPr>
-          <w:rStyle w:val="FootnoteReference"/>
+          <w:rStyle w:val="a7"/>
           <w:i/>
           <w:sz w:val="28"/>
           <w:szCs w:val="28"/>
@@ -2031,7 +1945,7 @@
     </w:p>
     <w:p>
       <w:pPr>
-        <w:pStyle w:val="ListParagraph"/>
+        <w:pStyle w:val="a8"/>
         <w:numPr>
           <w:ilvl w:val="0"/>
           <w:numId w:val="2"/>
@@ -2042,7 +1956,6 @@
         <w:spacing w:line="240" w:lineRule="auto"/>
         <w:ind w:firstLineChars="0"/>
         <w:rPr>
-          <w:rFonts w:hint="eastAsia"/>
           <w:i/>
           <w:sz w:val="28"/>
           <w:szCs w:val="28"/>
@@ -2054,7 +1967,7 @@
           <w:sz w:val="28"/>
           <w:szCs w:val="28"/>
         </w:rPr>
-        <w:t>CGSS</w:t>
+        <w:t>CGSS (</w:t>
       </w:r>
       <w:r>
         <w:rPr>
@@ -2062,7 +1975,7 @@
           <w:sz w:val="28"/>
           <w:szCs w:val="28"/>
         </w:rPr>
-        <w:t xml:space="preserve"> (</w:t>
+        <w:t>Chinese General Social Survey</w:t>
       </w:r>
       <w:r>
         <w:rPr>
@@ -2070,19 +1983,11 @@
           <w:sz w:val="28"/>
           <w:szCs w:val="28"/>
         </w:rPr>
-        <w:t>Chinese General Social Survey</w:t>
-      </w:r>
-      <w:r>
-        <w:rPr>
-          <w:i/>
-          <w:sz w:val="28"/>
-          <w:szCs w:val="28"/>
-        </w:rPr>
         <w:t>)</w:t>
       </w:r>
       <w:r>
         <w:rPr>
-          <w:rStyle w:val="FootnoteReference"/>
+          <w:rStyle w:val="a7"/>
           <w:i/>
           <w:sz w:val="28"/>
           <w:szCs w:val="28"/>
@@ -2100,7 +2005,7 @@
     </w:p>
     <w:p>
       <w:pPr>
-        <w:pStyle w:val="ListParagraph"/>
+        <w:pStyle w:val="a8"/>
         <w:numPr>
           <w:ilvl w:val="0"/>
           <w:numId w:val="1"/>
@@ -2108,7 +2013,6 @@
         <w:spacing w:before="163" w:after="163" w:line="240" w:lineRule="auto"/>
         <w:ind w:firstLineChars="0"/>
         <w:rPr>
-          <w:rFonts w:hint="eastAsia"/>
           <w:sz w:val="28"/>
           <w:szCs w:val="24"/>
         </w:rPr>
@@ -2136,7 +2040,7 @@
       </w:r>
       <w:r>
         <w:rPr>
-          <w:rStyle w:val="FootnoteReference"/>
+          <w:rStyle w:val="a7"/>
           <w:sz w:val="28"/>
           <w:szCs w:val="24"/>
         </w:rPr>
@@ -2210,7 +2114,7 @@
   <w:footnote w:id="1">
     <w:p>
       <w:pPr>
-        <w:pStyle w:val="FootnoteText"/>
+        <w:pStyle w:val="a5"/>
         <w:rPr>
           <w:sz w:val="16"/>
           <w:szCs w:val="16"/>
@@ -2218,7 +2122,7 @@
       </w:pPr>
       <w:r>
         <w:rPr>
-          <w:rStyle w:val="FootnoteReference"/>
+          <w:rStyle w:val="a7"/>
           <w:sz w:val="16"/>
           <w:szCs w:val="16"/>
         </w:rPr>
@@ -2234,7 +2138,7 @@
       <w:hyperlink r:id="rId1" w:history="1">
         <w:r>
           <w:rPr>
-            <w:rStyle w:val="Hyperlink"/>
+            <w:rStyle w:val="a3"/>
             <w:sz w:val="16"/>
             <w:szCs w:val="16"/>
           </w:rPr>
@@ -2253,7 +2157,7 @@
   <w:footnote w:id="2">
     <w:p>
       <w:pPr>
-        <w:pStyle w:val="FootnoteText"/>
+        <w:pStyle w:val="a5"/>
         <w:rPr>
           <w:sz w:val="16"/>
           <w:szCs w:val="16"/>
@@ -2261,7 +2165,7 @@
       </w:pPr>
       <w:r>
         <w:rPr>
-          <w:rStyle w:val="FootnoteReference"/>
+          <w:rStyle w:val="a7"/>
           <w:sz w:val="16"/>
           <w:szCs w:val="16"/>
         </w:rPr>
@@ -2277,7 +2181,7 @@
       <w:hyperlink r:id="rId2" w:history="1">
         <w:r>
           <w:rPr>
-            <w:rStyle w:val="Hyperlink"/>
+            <w:rStyle w:val="a3"/>
             <w:sz w:val="16"/>
             <w:szCs w:val="16"/>
           </w:rPr>
@@ -2296,16 +2200,15 @@
   <w:footnote w:id="3">
     <w:p>
       <w:pPr>
-        <w:pStyle w:val="FootnoteText"/>
-        <w:rPr>
-          <w:rFonts w:hint="eastAsia"/>
+        <w:pStyle w:val="a5"/>
+        <w:rPr>
           <w:sz w:val="16"/>
           <w:szCs w:val="16"/>
         </w:rPr>
       </w:pPr>
       <w:r>
         <w:rPr>
-          <w:rStyle w:val="FootnoteReference"/>
+          <w:rStyle w:val="a7"/>
           <w:sz w:val="16"/>
           <w:szCs w:val="16"/>
         </w:rPr>
@@ -2321,7 +2224,7 @@
       <w:hyperlink r:id="rId3" w:history="1">
         <w:r>
           <w:rPr>
-            <w:rStyle w:val="Hyperlink"/>
+            <w:rStyle w:val="a3"/>
             <w:sz w:val="16"/>
             <w:szCs w:val="16"/>
           </w:rPr>
@@ -2340,16 +2243,15 @@
   <w:footnote w:id="4">
     <w:p>
       <w:pPr>
-        <w:pStyle w:val="FootnoteText"/>
-        <w:rPr>
-          <w:rFonts w:hint="eastAsia"/>
+        <w:pStyle w:val="a5"/>
+        <w:rPr>
           <w:sz w:val="16"/>
           <w:szCs w:val="16"/>
         </w:rPr>
       </w:pPr>
       <w:r>
         <w:rPr>
-          <w:rStyle w:val="FootnoteReference"/>
+          <w:rStyle w:val="a7"/>
           <w:sz w:val="16"/>
           <w:szCs w:val="16"/>
         </w:rPr>
@@ -2365,27 +2267,11 @@
       <w:hyperlink r:id="rId4" w:history="1">
         <w:r>
           <w:rPr>
-            <w:rStyle w:val="Hyperlink"/>
+            <w:rStyle w:val="a3"/>
             <w:sz w:val="16"/>
             <w:szCs w:val="16"/>
           </w:rPr>
-          <w:t>https://onli</w:t>
-        </w:r>
-        <w:r>
-          <w:rPr>
-            <w:rStyle w:val="Hyperlink"/>
-            <w:sz w:val="16"/>
-            <w:szCs w:val="16"/>
-          </w:rPr>
-          <w:t>n</w:t>
-        </w:r>
-        <w:r>
-          <w:rPr>
-            <w:rStyle w:val="Hyperlink"/>
-            <w:sz w:val="16"/>
-            <w:szCs w:val="16"/>
-          </w:rPr>
-          <w:t>elibrary.wiley.com/doi/full/10.1002/psp.2428</w:t>
+          <w:t>https://onlinelibrary.wiley.com/doi/full/10.1002/psp.2428</w:t>
         </w:r>
       </w:hyperlink>
       <w:r>
@@ -2400,7 +2286,7 @@
   <w:footnote w:id="5">
     <w:p>
       <w:pPr>
-        <w:pStyle w:val="FootnoteText"/>
+        <w:pStyle w:val="a5"/>
         <w:rPr>
           <w:sz w:val="16"/>
           <w:szCs w:val="16"/>
@@ -2408,7 +2294,7 @@
       </w:pPr>
       <w:r>
         <w:rPr>
-          <w:rStyle w:val="FootnoteReference"/>
+          <w:rStyle w:val="a7"/>
           <w:sz w:val="16"/>
           <w:szCs w:val="16"/>
         </w:rPr>
@@ -2424,7 +2310,7 @@
       <w:hyperlink r:id="rId5" w:history="1">
         <w:r>
           <w:rPr>
-            <w:rStyle w:val="Hyperlink"/>
+            <w:rStyle w:val="a3"/>
             <w:sz w:val="16"/>
             <w:szCs w:val="16"/>
           </w:rPr>
@@ -2443,16 +2329,15 @@
   <w:footnote w:id="6">
     <w:p>
       <w:pPr>
-        <w:pStyle w:val="FootnoteText"/>
-        <w:rPr>
-          <w:rFonts w:hint="eastAsia"/>
+        <w:pStyle w:val="a5"/>
+        <w:rPr>
           <w:sz w:val="16"/>
           <w:szCs w:val="16"/>
         </w:rPr>
       </w:pPr>
       <w:r>
         <w:rPr>
-          <w:rStyle w:val="FootnoteReference"/>
+          <w:rStyle w:val="a7"/>
           <w:sz w:val="16"/>
           <w:szCs w:val="16"/>
         </w:rPr>
@@ -2468,7 +2353,7 @@
       <w:hyperlink r:id="rId6" w:history="1">
         <w:r>
           <w:rPr>
-            <w:rStyle w:val="Hyperlink"/>
+            <w:rStyle w:val="a3"/>
             <w:sz w:val="16"/>
             <w:szCs w:val="16"/>
           </w:rPr>
@@ -2485,7 +2370,7 @@
       <w:hyperlink r:id="rId7" w:history="1">
         <w:r>
           <w:rPr>
-            <w:rStyle w:val="Hyperlink"/>
+            <w:rStyle w:val="a3"/>
             <w:sz w:val="16"/>
             <w:szCs w:val="16"/>
           </w:rPr>
@@ -2504,7 +2389,7 @@
   <w:footnote w:id="7">
     <w:p>
       <w:pPr>
-        <w:pStyle w:val="FootnoteText"/>
+        <w:pStyle w:val="a5"/>
         <w:rPr>
           <w:sz w:val="16"/>
           <w:szCs w:val="16"/>
@@ -2512,7 +2397,7 @@
       </w:pPr>
       <w:r>
         <w:rPr>
-          <w:rStyle w:val="FootnoteReference"/>
+          <w:rStyle w:val="a7"/>
           <w:sz w:val="16"/>
           <w:szCs w:val="16"/>
         </w:rPr>
@@ -2528,7 +2413,7 @@
       <w:hyperlink r:id="rId8" w:history="1">
         <w:r>
           <w:rPr>
-            <w:rStyle w:val="Hyperlink"/>
+            <w:rStyle w:val="a3"/>
             <w:sz w:val="16"/>
             <w:szCs w:val="16"/>
           </w:rPr>
@@ -2547,11 +2432,11 @@
   <w:footnote w:id="8">
     <w:p>
       <w:pPr>
-        <w:pStyle w:val="FootnoteText"/>
-      </w:pPr>
-      <w:r>
-        <w:rPr>
-          <w:rStyle w:val="FootnoteReference"/>
+        <w:pStyle w:val="a5"/>
+      </w:pPr>
+      <w:r>
+        <w:rPr>
+          <w:rStyle w:val="a7"/>
           <w:sz w:val="16"/>
           <w:szCs w:val="16"/>
         </w:rPr>
@@ -2567,7 +2452,7 @@
       <w:hyperlink r:id="rId9" w:history="1">
         <w:r>
           <w:rPr>
-            <w:rStyle w:val="Hyperlink"/>
+            <w:rStyle w:val="a3"/>
             <w:sz w:val="16"/>
             <w:szCs w:val="16"/>
           </w:rPr>
@@ -2586,14 +2471,11 @@
   <w:footnote w:id="9">
     <w:p>
       <w:pPr>
-        <w:pStyle w:val="FootnoteText"/>
-        <w:rPr>
-          <w:rFonts w:hint="eastAsia"/>
-        </w:rPr>
-      </w:pPr>
-      <w:r>
-        <w:rPr>
-          <w:rStyle w:val="FootnoteReference"/>
+        <w:pStyle w:val="a5"/>
+      </w:pPr>
+      <w:r>
+        <w:rPr>
+          <w:rStyle w:val="a7"/>
           <w:sz w:val="16"/>
           <w:szCs w:val="16"/>
         </w:rPr>
@@ -2609,7 +2491,7 @@
       <w:hyperlink r:id="rId10" w:history="1">
         <w:r>
           <w:rPr>
-            <w:rStyle w:val="Hyperlink"/>
+            <w:rStyle w:val="a3"/>
             <w:sz w:val="16"/>
             <w:szCs w:val="16"/>
           </w:rPr>
@@ -3353,17 +3235,17 @@
     <w:lsdException w:name="Unresolved Mention" w:semiHidden="1" w:unhideWhenUsed="1"/>
     <w:lsdException w:name="Smart Link" w:semiHidden="1" w:unhideWhenUsed="1"/>
   </w:latentStyles>
-  <w:style w:type="paragraph" w:default="1" w:styleId="Normal">
+  <w:style w:type="paragraph" w:default="1" w:styleId="a">
     <w:name w:val="Normal"/>
     <w:qFormat/>
   </w:style>
-  <w:style w:type="character" w:default="1" w:styleId="DefaultParagraphFont">
+  <w:style w:type="character" w:default="1" w:styleId="a0">
     <w:name w:val="Default Paragraph Font"/>
     <w:uiPriority w:val="1"/>
     <w:semiHidden/>
     <w:unhideWhenUsed/>
   </w:style>
-  <w:style w:type="table" w:default="1" w:styleId="TableNormal">
+  <w:style w:type="table" w:default="1" w:styleId="a1">
     <w:name w:val="Normal Table"/>
     <w:uiPriority w:val="99"/>
     <w:semiHidden/>
@@ -3378,15 +3260,15 @@
       </w:tblCellMar>
     </w:tblPr>
   </w:style>
-  <w:style w:type="numbering" w:default="1" w:styleId="NoList">
+  <w:style w:type="numbering" w:default="1" w:styleId="a2">
     <w:name w:val="No List"/>
     <w:uiPriority w:val="99"/>
     <w:semiHidden/>
     <w:unhideWhenUsed/>
   </w:style>
-  <w:style w:type="character" w:styleId="Hyperlink">
+  <w:style w:type="character" w:styleId="a3">
     <w:name w:val="Hyperlink"/>
-    <w:basedOn w:val="DefaultParagraphFont"/>
+    <w:basedOn w:val="a0"/>
     <w:uiPriority w:val="99"/>
     <w:unhideWhenUsed/>
     <w:rsid w:val="0011636F"/>
@@ -3395,9 +3277,9 @@
       <w:u w:val="single"/>
     </w:rPr>
   </w:style>
-  <w:style w:type="character" w:styleId="UnresolvedMention">
+  <w:style w:type="character" w:styleId="a4">
     <w:name w:val="Unresolved Mention"/>
-    <w:basedOn w:val="DefaultParagraphFont"/>
+    <w:basedOn w:val="a0"/>
     <w:uiPriority w:val="99"/>
     <w:semiHidden/>
     <w:unhideWhenUsed/>
@@ -3407,10 +3289,10 @@
       <w:shd w:val="clear" w:color="auto" w:fill="E1DFDD"/>
     </w:rPr>
   </w:style>
-  <w:style w:type="paragraph" w:styleId="FootnoteText">
+  <w:style w:type="paragraph" w:styleId="a5">
     <w:name w:val="footnote text"/>
-    <w:basedOn w:val="Normal"/>
-    <w:link w:val="FootnoteTextChar"/>
+    <w:basedOn w:val="a"/>
+    <w:link w:val="a6"/>
     <w:uiPriority w:val="99"/>
     <w:semiHidden/>
     <w:unhideWhenUsed/>
@@ -3424,10 +3306,10 @@
       <w:szCs w:val="18"/>
     </w:rPr>
   </w:style>
-  <w:style w:type="character" w:customStyle="1" w:styleId="FootnoteTextChar">
-    <w:name w:val="Footnote Text Char"/>
-    <w:basedOn w:val="DefaultParagraphFont"/>
-    <w:link w:val="FootnoteText"/>
+  <w:style w:type="character" w:customStyle="1" w:styleId="a6">
+    <w:name w:val="脚注文本 字符"/>
+    <w:basedOn w:val="a0"/>
+    <w:link w:val="a5"/>
     <w:uiPriority w:val="99"/>
     <w:semiHidden/>
     <w:rsid w:val="00803851"/>
@@ -3436,9 +3318,9 @@
       <w:szCs w:val="18"/>
     </w:rPr>
   </w:style>
-  <w:style w:type="character" w:styleId="FootnoteReference">
+  <w:style w:type="character" w:styleId="a7">
     <w:name w:val="footnote reference"/>
-    <w:basedOn w:val="DefaultParagraphFont"/>
+    <w:basedOn w:val="a0"/>
     <w:uiPriority w:val="99"/>
     <w:semiHidden/>
     <w:unhideWhenUsed/>
@@ -3447,9 +3329,9 @@
       <w:vertAlign w:val="superscript"/>
     </w:rPr>
   </w:style>
-  <w:style w:type="paragraph" w:styleId="ListParagraph">
+  <w:style w:type="paragraph" w:styleId="a8">
     <w:name w:val="List Paragraph"/>
-    <w:basedOn w:val="Normal"/>
+    <w:basedOn w:val="a"/>
     <w:uiPriority w:val="34"/>
     <w:qFormat/>
     <w:rsid w:val="00803851"/>
@@ -3457,9 +3339,9 @@
       <w:ind w:firstLineChars="200" w:firstLine="420"/>
     </w:pPr>
   </w:style>
-  <w:style w:type="character" w:styleId="FollowedHyperlink">
+  <w:style w:type="character" w:styleId="a9">
     <w:name w:val="FollowedHyperlink"/>
-    <w:basedOn w:val="DefaultParagraphFont"/>
+    <w:basedOn w:val="a0"/>
     <w:uiPriority w:val="99"/>
     <w:semiHidden/>
     <w:unhideWhenUsed/>

</xml_diff>